<commit_message>
More revisions to project abstract doc.
</commit_message>
<xml_diff>
--- a/Project Abstract.docx
+++ b/Project Abstract.docx
@@ -1970,6 +1970,146 @@
       <w:pPr>
         <w:spacing w:after="0"/>
         <w:rPr>
+          <w:rFonts w:ascii="Calibri" w:eastAsia="Times New Roman" w:hAnsi="Calibri" w:cs="Menlo Regular"/>
+          <w:color w:val="000000"/>
+          <w:sz w:val="20"/>
+          <w:szCs w:val="20"/>
+        </w:rPr>
+      </w:pPr>
+      <w:r>
+        <w:rPr>
+          <w:rFonts w:ascii="Calibri" w:eastAsia="Times New Roman" w:hAnsi="Calibri" w:cs="Menlo Regular"/>
+          <w:color w:val="000000"/>
+        </w:rPr>
+        <w:t xml:space="preserve">In our performance tests, we came across some very interesting </w:t>
+      </w:r>
+      <w:r>
+        <w:rPr>
+          <w:rFonts w:ascii="Calibri" w:eastAsia="Times New Roman" w:hAnsi="Calibri" w:cs="Menlo Regular"/>
+          <w:color w:val="000000"/>
+        </w:rPr>
+        <w:t>results</w:t>
+      </w:r>
+      <w:r>
+        <w:rPr>
+          <w:rFonts w:ascii="Calibri" w:eastAsia="Times New Roman" w:hAnsi="Calibri" w:cs="Menlo Regular"/>
+          <w:color w:val="000000"/>
+        </w:rPr>
+        <w:t xml:space="preserve">. Before we began our two implementations, we believed that ETS would be faster than our </w:t>
+      </w:r>
+      <w:r>
+        <w:rPr>
+          <w:rFonts w:ascii="Calibri" w:eastAsia="Times New Roman" w:hAnsi="Calibri" w:cs="Menlo Regular"/>
+          <w:color w:val="000000"/>
+        </w:rPr>
+        <w:t>version</w:t>
+      </w:r>
+      <w:r>
+        <w:rPr>
+          <w:rFonts w:ascii="Calibri" w:eastAsia="Times New Roman" w:hAnsi="Calibri" w:cs="Menlo Regular"/>
+          <w:color w:val="000000"/>
+        </w:rPr>
+        <w:t xml:space="preserve"> of a tuple space. However, when we ran our tuple space and ETS implementations on energon1 (8 cores), what we got back were actually contradictory to our initial hypothesis in some cases. Our results showed that ETS was </w:t>
+      </w:r>
+      <w:r>
+        <w:rPr>
+          <w:rFonts w:ascii="Calibri" w:eastAsia="Times New Roman" w:hAnsi="Calibri" w:cs="Menlo Regular"/>
+          <w:color w:val="000000"/>
+        </w:rPr>
+        <w:t>slower</w:t>
+      </w:r>
+      <w:r>
+        <w:rPr>
+          <w:rFonts w:ascii="Calibri" w:eastAsia="Times New Roman" w:hAnsi="Calibri" w:cs="Menlo Regular"/>
+          <w:color w:val="000000"/>
+        </w:rPr>
+        <w:t xml:space="preserve"> when the number o</w:t>
+      </w:r>
+      <w:r>
+        <w:rPr>
+          <w:rFonts w:ascii="Calibri" w:eastAsia="Times New Roman" w:hAnsi="Calibri" w:cs="Menlo Regular"/>
+          <w:color w:val="000000"/>
+        </w:rPr>
+        <w:t>f clients and messages were low</w:t>
+      </w:r>
+      <w:r>
+        <w:rPr>
+          <w:rFonts w:ascii="Calibri" w:eastAsia="Times New Roman" w:hAnsi="Calibri" w:cs="Menlo Regular"/>
+          <w:color w:val="000000"/>
+        </w:rPr>
+        <w:t xml:space="preserve">. </w:t>
+      </w:r>
+      <w:r>
+        <w:rPr>
+          <w:rFonts w:ascii="Calibri" w:eastAsia="Times New Roman" w:hAnsi="Calibri" w:cs="Menlo Regular"/>
+          <w:color w:val="000000"/>
+        </w:rPr>
+        <w:t>However</w:t>
+      </w:r>
+      <w:r>
+        <w:rPr>
+          <w:rFonts w:ascii="Calibri" w:eastAsia="Times New Roman" w:hAnsi="Calibri" w:cs="Menlo Regular"/>
+          <w:color w:val="000000"/>
+        </w:rPr>
+        <w:t xml:space="preserve">, the time differential between the two implementations actually increased in favor of ETS as the number of clients and messages went up, until we reached the largest client/message cases. These larger simulations were 10 client/10,000 message and 100 client/1000 message, </w:t>
+      </w:r>
+      <w:r>
+        <w:rPr>
+          <w:rFonts w:ascii="Calibri" w:eastAsia="Times New Roman" w:hAnsi="Calibri" w:cs="Menlo Regular"/>
+          <w:color w:val="000000"/>
+        </w:rPr>
+        <w:t>wherein ETS</w:t>
+      </w:r>
+      <w:r>
+        <w:rPr>
+          <w:rFonts w:ascii="Calibri" w:eastAsia="Times New Roman" w:hAnsi="Calibri" w:cs="Menlo Regular"/>
+          <w:color w:val="000000"/>
+        </w:rPr>
+        <w:t xml:space="preserve"> ran substantially faster than our tuple space. </w:t>
+      </w:r>
+      <w:r>
+        <w:rPr>
+          <w:rFonts w:ascii="Calibri" w:eastAsia="Times New Roman" w:hAnsi="Calibri" w:cs="Menlo Regular"/>
+          <w:color w:val="000000"/>
+        </w:rPr>
+        <w:br/>
+      </w:r>
+      <w:r>
+        <w:rPr>
+          <w:rFonts w:ascii="Calibri" w:eastAsia="Times New Roman" w:hAnsi="Calibri" w:cs="Menlo Regular"/>
+          <w:color w:val="000000"/>
+        </w:rPr>
+        <w:br/>
+        <w:t>Based on the internal structure of ETS, we feel that this difference in time may be coming from the fact that ETS is implemented with a hashtable, the resizing of which might be hurting performance. This would explain why ETS ran faster for the largest numbers of clients and messages, but suffered for the simulations before this point as a resize of the underlying hash table was expensive. Thus, the longer the simulation ran for, the better the ETS table performed</w:t>
+      </w:r>
+      <w:r>
+        <w:rPr>
+          <w:rFonts w:ascii="Calibri" w:eastAsia="Times New Roman" w:hAnsi="Calibri" w:cs="Menlo Regular"/>
+          <w:color w:val="000000"/>
+        </w:rPr>
+        <w:t xml:space="preserve"> overall</w:t>
+      </w:r>
+      <w:bookmarkStart w:id="0" w:name="_GoBack"/>
+      <w:bookmarkEnd w:id="0"/>
+      <w:r>
+        <w:rPr>
+          <w:rFonts w:ascii="Calibri" w:eastAsia="Times New Roman" w:hAnsi="Calibri" w:cs="Menlo Regular"/>
+          <w:color w:val="000000"/>
+        </w:rPr>
+        <w:t xml:space="preserve">. Our implementation appended single elements to a list in memory, which explains why we faced a more constant rate of growth. </w:t>
+      </w:r>
+      <w:r>
+        <w:rPr>
+          <w:rFonts w:ascii="Calibri" w:eastAsia="Times New Roman" w:hAnsi="Calibri" w:cs="Menlo Regular"/>
+          <w:color w:val="000000"/>
+        </w:rPr>
+        <w:br/>
+      </w:r>
+    </w:p>
+    <w:p>
+      <w:pPr>
+        <w:spacing w:after="0"/>
+        <w:rPr>
           <w:rFonts w:ascii="Calibri" w:hAnsi="Calibri"/>
           <w:color w:val="666666"/>
           <w:sz w:val="24"/>
@@ -1978,40 +2118,11 @@
       </w:pPr>
       <w:r>
         <w:rPr>
-          <w:rFonts w:ascii="Calibri" w:eastAsia="Times New Roman" w:hAnsi="Calibri" w:cs="Menlo Regular"/>
-          <w:color w:val="000000"/>
-        </w:rPr>
-        <w:t>In our performance tests….</w:t>
-      </w:r>
-    </w:p>
-    <w:p>
-      <w:pPr>
-        <w:spacing w:after="0"/>
-        <w:rPr>
-          <w:rFonts w:ascii="Calibri" w:eastAsia="Times New Roman" w:hAnsi="Calibri" w:cs="Menlo Regular"/>
-          <w:color w:val="000000"/>
-          <w:sz w:val="20"/>
-          <w:szCs w:val="20"/>
-        </w:rPr>
-      </w:pPr>
-    </w:p>
-    <w:p>
-      <w:pPr>
-        <w:spacing w:after="0"/>
-        <w:rPr>
           <w:rFonts w:ascii="Calibri" w:hAnsi="Calibri"/>
           <w:color w:val="666666"/>
           <w:sz w:val="24"/>
           <w:szCs w:val="24"/>
         </w:rPr>
-      </w:pPr>
-      <w:r>
-        <w:rPr>
-          <w:rFonts w:ascii="Calibri" w:hAnsi="Calibri"/>
-          <w:color w:val="666666"/>
-          <w:sz w:val="24"/>
-          <w:szCs w:val="24"/>
-        </w:rPr>
         <w:t>Conclusion</w:t>
       </w:r>
     </w:p>
@@ -2428,8 +2539,6 @@
         </w:rPr>
         <w:t xml:space="preserve"> where a missed deadline is considered to be a system failure. A DVD player is a good example of soft-real time. If the system isn’t able to render a frame in a certain amount of time, the picture experience is degraded. Anti-Lock brakes are an example of hard-real time, where an arbitrary delay in responding to stepping on your breaks is unacceptable. </w:t>
       </w:r>
-      <w:bookmarkStart w:id="0" w:name="_GoBack"/>
-      <w:bookmarkEnd w:id="0"/>
       <w:r>
         <w:rPr>
           <w:rFonts w:ascii="Calibri" w:hAnsi="Calibri"/>
@@ -2466,20 +2575,21 @@
     </w:p>
     <w:sdt>
       <w:sdtPr>
+        <w:rPr>
+          <w:rFonts w:asciiTheme="minorHAnsi" w:eastAsiaTheme="minorHAnsi" w:hAnsiTheme="minorHAnsi" w:cstheme="minorBidi"/>
+          <w:b w:val="0"/>
+          <w:bCs w:val="0"/>
+          <w:kern w:val="0"/>
+          <w:sz w:val="22"/>
+          <w:szCs w:val="22"/>
+        </w:rPr>
         <w:id w:val="1333328089"/>
         <w:docPartObj>
           <w:docPartGallery w:val="Bibliographies"/>
           <w:docPartUnique/>
         </w:docPartObj>
       </w:sdtPr>
-      <w:sdtEndPr>
-        <w:rPr>
-          <w:rFonts w:asciiTheme="minorHAnsi" w:eastAsiaTheme="minorHAnsi" w:hAnsiTheme="minorHAnsi" w:cstheme="minorBidi"/>
-          <w:kern w:val="0"/>
-          <w:sz w:val="22"/>
-          <w:szCs w:val="22"/>
-        </w:rPr>
-      </w:sdtEndPr>
+      <w:sdtEndPr/>
       <w:sdtContent>
         <w:p>
           <w:pPr>
@@ -2540,7 +2650,6 @@
           </w:tblGrid>
           <w:tr>
             <w:trPr>
-              <w:divId w:val="390425785"/>
               <w:tblCellSpacing w:w="15" w:type="dxa"/>
             </w:trPr>
             <w:tc>
@@ -2588,7 +2697,6 @@
           </w:tr>
           <w:tr>
             <w:trPr>
-              <w:divId w:val="390425785"/>
               <w:tblCellSpacing w:w="15" w:type="dxa"/>
             </w:trPr>
             <w:tc>
@@ -2650,7 +2758,6 @@
           </w:tr>
           <w:tr>
             <w:trPr>
-              <w:divId w:val="390425785"/>
               <w:tblCellSpacing w:w="15" w:type="dxa"/>
             </w:trPr>
             <w:tc>
@@ -2713,7 +2820,6 @@
         </w:tbl>
         <w:p>
           <w:pPr>
-            <w:divId w:val="390425785"/>
             <w:rPr>
               <w:rFonts w:eastAsia="Times New Roman"/>
               <w:noProof/>
@@ -3472,7 +3578,6 @@
   <w:style w:type="character" w:default="1" w:styleId="DefaultParagraphFont">
     <w:name w:val="Default Paragraph Font"/>
     <w:uiPriority w:val="1"/>
-    <w:semiHidden/>
     <w:unhideWhenUsed/>
   </w:style>
   <w:style w:type="table" w:default="1" w:styleId="TableNormal">
@@ -3812,7 +3917,6 @@
   <w:style w:type="character" w:default="1" w:styleId="DefaultParagraphFont">
     <w:name w:val="Default Paragraph Font"/>
     <w:uiPriority w:val="1"/>
-    <w:semiHidden/>
     <w:unhideWhenUsed/>
   </w:style>
   <w:style w:type="table" w:default="1" w:styleId="TableNormal">
@@ -4311,7 +4415,7 @@
 </file>
 
 <file path=customXml/itemProps1.xml><?xml version="1.0" encoding="utf-8"?>
-<ds:datastoreItem xmlns:ds="http://schemas.openxmlformats.org/officeDocument/2006/customXml" ds:itemID="{A8AEB685-D7D0-4892-81E4-A53E3B053286}">
+<ds:datastoreItem xmlns:ds="http://schemas.openxmlformats.org/officeDocument/2006/customXml" ds:itemID="{FDBB6875-DD3C-4F50-BC00-CE076FAE8FEA}">
   <ds:schemaRefs>
     <ds:schemaRef ds:uri="http://schemas.openxmlformats.org/officeDocument/2006/bibliography"/>
   </ds:schemaRefs>

</xml_diff>

<commit_message>
Added actual performance numbers as a table.
</commit_message>
<xml_diff>
--- a/Project Abstract.docx
+++ b/Project Abstract.docx
@@ -1,6 +1,6 @@
 
 <file path=word/document.xml><?xml version="1.0" encoding="utf-8"?>
-<w:document xmlns:wpc="http://schemas.microsoft.com/office/word/2010/wordprocessingCanvas" xmlns:mo="http://schemas.microsoft.com/office/mac/office/2008/main" xmlns:mc="http://schemas.openxmlformats.org/markup-compatibility/2006" xmlns:mv="urn:schemas-microsoft-com:mac:vml" xmlns:o="urn:schemas-microsoft-com:office:office" xmlns:r="http://schemas.openxmlformats.org/officeDocument/2006/relationships" xmlns:m="http://schemas.openxmlformats.org/officeDocument/2006/math" xmlns:v="urn:schemas-microsoft-com:vml" xmlns:wp14="http://schemas.microsoft.com/office/word/2010/wordprocessingDrawing" xmlns:wp="http://schemas.openxmlformats.org/drawingml/2006/wordprocessingDrawing" xmlns:w10="urn:schemas-microsoft-com:office:word" xmlns:w="http://schemas.openxmlformats.org/wordprocessingml/2006/main" xmlns:w14="http://schemas.microsoft.com/office/word/2010/wordml" xmlns:wpg="http://schemas.microsoft.com/office/word/2010/wordprocessingGroup" xmlns:wpi="http://schemas.microsoft.com/office/word/2010/wordprocessingInk" xmlns:wne="http://schemas.microsoft.com/office/word/2006/wordml" xmlns:wps="http://schemas.microsoft.com/office/word/2010/wordprocessingShape" mc:Ignorable="w14 wp14">
+<w:document xmlns:wpc="http://schemas.microsoft.com/office/word/2010/wordprocessingCanvas" xmlns:mc="http://schemas.openxmlformats.org/markup-compatibility/2006" xmlns:o="urn:schemas-microsoft-com:office:office" xmlns:r="http://schemas.openxmlformats.org/officeDocument/2006/relationships" xmlns:m="http://schemas.openxmlformats.org/officeDocument/2006/math" xmlns:v="urn:schemas-microsoft-com:vml" xmlns:wp14="http://schemas.microsoft.com/office/word/2010/wordprocessingDrawing" xmlns:wp="http://schemas.openxmlformats.org/drawingml/2006/wordprocessingDrawing" xmlns:w10="urn:schemas-microsoft-com:office:word" xmlns:w="http://schemas.openxmlformats.org/wordprocessingml/2006/main" xmlns:w14="http://schemas.microsoft.com/office/word/2010/wordml" xmlns:wpg="http://schemas.microsoft.com/office/word/2010/wordprocessingGroup" xmlns:wpi="http://schemas.microsoft.com/office/word/2010/wordprocessingInk" xmlns:wne="http://schemas.microsoft.com/office/word/2006/wordml" xmlns:wps="http://schemas.microsoft.com/office/word/2010/wordprocessingShape" mc:Ignorable="w14 wp14">
   <w:body>
     <w:p>
       <w:pPr>
@@ -1376,7 +1376,17 @@
           <w:sz w:val="23"/>
           <w:szCs w:val="23"/>
         </w:rPr>
-        <w:t xml:space="preserve"> Additionally, sending a message is asynchronous, meaning a thread can fire off a message and immediately continue along if it wants to. So if one needed to add an element to a shared list, the processes doesn’t have to wait around for the insertion to complete if it doesn’t need to.</w:t>
+        <w:t xml:space="preserve"> </w:t>
+      </w:r>
+      <w:r>
+        <w:rPr>
+          <w:rFonts w:ascii="Calibri" w:eastAsia="Times New Roman" w:hAnsi="Calibri" w:cs="Times New Roman"/>
+          <w:color w:val="000000"/>
+          <w:sz w:val="23"/>
+          <w:szCs w:val="23"/>
+        </w:rPr>
+        <w:lastRenderedPageBreak/>
+        <w:t>Additionally, sending a message is asynchronous, meaning a thread can fire off a message and immediately continue along if it wants to. So if one needed to add an element to a shared list, the processes doesn’t have to wait around for the insertion to complete if it doesn’t need to.</w:t>
       </w:r>
     </w:p>
     <w:p>
@@ -1415,27 +1425,7 @@
           <w:sz w:val="23"/>
           <w:szCs w:val="23"/>
         </w:rPr>
-        <w:t xml:space="preserve"> </w:t>
-      </w:r>
-      <w:proofErr w:type="gramStart"/>
-      <w:r>
-        <w:rPr>
-          <w:rFonts w:ascii="Calibri" w:eastAsia="Times New Roman" w:hAnsi="Calibri" w:cs="Times New Roman"/>
-          <w:color w:val="000000"/>
-          <w:sz w:val="23"/>
-          <w:szCs w:val="23"/>
-        </w:rPr>
-        <w:t>actors are represented by a thread</w:t>
-      </w:r>
-      <w:proofErr w:type="gramEnd"/>
-      <w:r>
-        <w:rPr>
-          <w:rFonts w:ascii="Calibri" w:eastAsia="Times New Roman" w:hAnsi="Calibri" w:cs="Times New Roman"/>
-          <w:color w:val="000000"/>
-          <w:sz w:val="23"/>
-          <w:szCs w:val="23"/>
-        </w:rPr>
-        <w:t xml:space="preserve">. Each thread has a relatively low overhead </w:t>
+        <w:t xml:space="preserve"> actors are represented by a thread. Each thread has a relatively low overhead </w:t>
       </w:r>
       <w:r>
         <w:rPr>
@@ -1646,7 +1636,7 @@
           <w:sz w:val="20"/>
           <w:szCs w:val="20"/>
         </w:rPr>
-        <w:t>go</w:t>
+        <w:t>go(</w:t>
       </w:r>
       <w:proofErr w:type="gramEnd"/>
       <w:r>
@@ -1656,7 +1646,7 @@
           <w:sz w:val="20"/>
           <w:szCs w:val="20"/>
         </w:rPr>
-        <w:t>()-&gt;</w:t>
+        <w:t>)-&gt;</w:t>
       </w:r>
     </w:p>
     <w:p>
@@ -1917,6 +1907,15 @@
         <w:t>reciever</w:t>
       </w:r>
       <w:proofErr w:type="spellEnd"/>
+      <w:r>
+        <w:rPr>
+          <w:rFonts w:ascii="Consolas" w:eastAsia="Times New Roman" w:hAnsi="Consolas" w:cs="Consolas"/>
+          <w:color w:val="000000"/>
+          <w:sz w:val="20"/>
+          <w:szCs w:val="20"/>
+        </w:rPr>
+        <w:t>(</w:t>
+      </w:r>
       <w:proofErr w:type="gramEnd"/>
       <w:r>
         <w:rPr>
@@ -1925,7 +1924,7 @@
           <w:sz w:val="20"/>
           <w:szCs w:val="20"/>
         </w:rPr>
-        <w:t>()-&gt;</w:t>
+        <w:t>)-&gt;</w:t>
       </w:r>
     </w:p>
     <w:p>
@@ -2013,14 +2012,25 @@
         <w:t xml:space="preserve">, Text} -&gt; </w:t>
       </w:r>
       <w:proofErr w:type="spellStart"/>
-      <w:r>
-        <w:rPr>
-          <w:rFonts w:ascii="Consolas" w:eastAsia="Times New Roman" w:hAnsi="Consolas" w:cs="Consolas"/>
-          <w:color w:val="000000"/>
-          <w:sz w:val="20"/>
-          <w:szCs w:val="20"/>
-        </w:rPr>
-        <w:t>io:format</w:t>
+      <w:proofErr w:type="gramStart"/>
+      <w:r>
+        <w:rPr>
+          <w:rFonts w:ascii="Consolas" w:eastAsia="Times New Roman" w:hAnsi="Consolas" w:cs="Consolas"/>
+          <w:color w:val="000000"/>
+          <w:sz w:val="20"/>
+          <w:szCs w:val="20"/>
+        </w:rPr>
+        <w:t>io:</w:t>
+      </w:r>
+      <w:proofErr w:type="gramEnd"/>
+      <w:r>
+        <w:rPr>
+          <w:rFonts w:ascii="Consolas" w:eastAsia="Times New Roman" w:hAnsi="Consolas" w:cs="Consolas"/>
+          <w:color w:val="000000"/>
+          <w:sz w:val="20"/>
+          <w:szCs w:val="20"/>
+        </w:rPr>
+        <w:t>format</w:t>
       </w:r>
       <w:proofErr w:type="spellEnd"/>
       <w:r>
@@ -2267,7 +2277,7 @@
           <w:sz w:val="20"/>
           <w:szCs w:val="20"/>
         </w:rPr>
-        <w:t>receiver</w:t>
+        <w:t>receiver(</w:t>
       </w:r>
       <w:proofErr w:type="gramEnd"/>
       <w:r>
@@ -2277,7 +2287,7 @@
           <w:sz w:val="20"/>
           <w:szCs w:val="20"/>
         </w:rPr>
-        <w:t>() -&gt;</w:t>
+        <w:t>) -&gt;</w:t>
       </w:r>
       <w:r>
         <w:rPr>
@@ -2411,10 +2421,19 @@
           <w:sz w:val="20"/>
           <w:szCs w:val="20"/>
         </w:rPr>
-        <w:t>io:format</w:t>
+        <w:t>io:</w:t>
+      </w:r>
+      <w:proofErr w:type="gramEnd"/>
+      <w:r>
+        <w:rPr>
+          <w:rFonts w:ascii="Consolas" w:eastAsia="Times New Roman" w:hAnsi="Consolas" w:cs="Consolas"/>
+          <w:color w:val="000000"/>
+          <w:sz w:val="20"/>
+          <w:szCs w:val="20"/>
+        </w:rPr>
+        <w:t>format</w:t>
       </w:r>
       <w:proofErr w:type="spellEnd"/>
-      <w:proofErr w:type="gramEnd"/>
       <w:r>
         <w:rPr>
           <w:rFonts w:ascii="Consolas" w:eastAsia="Times New Roman" w:hAnsi="Consolas" w:cs="Consolas"/>
@@ -2608,10 +2627,19 @@
           <w:sz w:val="20"/>
           <w:szCs w:val="20"/>
         </w:rPr>
-        <w:t>io:format</w:t>
+        <w:t>io:</w:t>
+      </w:r>
+      <w:proofErr w:type="gramEnd"/>
+      <w:r>
+        <w:rPr>
+          <w:rFonts w:ascii="Consolas" w:eastAsia="Times New Roman" w:hAnsi="Consolas" w:cs="Consolas"/>
+          <w:color w:val="000000"/>
+          <w:sz w:val="20"/>
+          <w:szCs w:val="20"/>
+        </w:rPr>
+        <w:t>format</w:t>
       </w:r>
       <w:proofErr w:type="spellEnd"/>
-      <w:proofErr w:type="gramEnd"/>
       <w:r>
         <w:rPr>
           <w:rFonts w:ascii="Consolas" w:eastAsia="Times New Roman" w:hAnsi="Consolas" w:cs="Consolas"/>
@@ -2701,6 +2729,7 @@
           <w:sz w:val="20"/>
           <w:szCs w:val="20"/>
         </w:rPr>
+        <w:lastRenderedPageBreak/>
         <w:t>This</w:t>
       </w:r>
       <w:r>
@@ -3260,21 +3289,12 @@
         </w:rPr>
         <w:t xml:space="preserve"> retrieves the message from its mailbox and then recursively redefines itself if any changes need to be made to the internal structure. </w:t>
       </w:r>
-      <w:proofErr w:type="gramStart"/>
-      <w:r>
-        <w:rPr>
-          <w:rFonts w:ascii="Calibri" w:eastAsia="Times New Roman" w:hAnsi="Calibri" w:cs="Menlo Regular"/>
-          <w:color w:val="000000"/>
-        </w:rPr>
-        <w:t>Tuples are grouped by atoms</w:t>
-      </w:r>
-      <w:proofErr w:type="gramEnd"/>
-      <w:r>
-        <w:rPr>
-          <w:rFonts w:ascii="Calibri" w:eastAsia="Times New Roman" w:hAnsi="Calibri" w:cs="Menlo Regular"/>
-          <w:color w:val="000000"/>
-        </w:rPr>
-        <w:t xml:space="preserve"> (which are akin to </w:t>
+      <w:r>
+        <w:rPr>
+          <w:rFonts w:ascii="Calibri" w:eastAsia="Times New Roman" w:hAnsi="Calibri" w:cs="Menlo Regular"/>
+          <w:color w:val="000000"/>
+        </w:rPr>
+        <w:t xml:space="preserve">Tuples are grouped by atoms (which are akin to </w:t>
       </w:r>
       <w:proofErr w:type="spellStart"/>
       <w:r>
@@ -3502,6 +3522,7 @@
           <w:rFonts w:ascii="Calibri" w:eastAsia="Times New Roman" w:hAnsi="Calibri" w:cs="Menlo Regular"/>
           <w:color w:val="000000"/>
         </w:rPr>
+        <w:lastRenderedPageBreak/>
         <w:t xml:space="preserve">Additionally we created a similar test using a built in </w:t>
       </w:r>
       <w:proofErr w:type="spellStart"/>
@@ -3541,23 +3562,7 @@
           <w:rFonts w:ascii="Calibri" w:eastAsia="Times New Roman" w:hAnsi="Calibri" w:cs="Menlo Regular"/>
           <w:color w:val="000000"/>
         </w:rPr>
-        <w:t xml:space="preserve">. Like our tuple space it allows for tuples to be added and removed in an atomic manner. However, unlike our structure ETS doesn’t guarantee that tuples will be </w:t>
-      </w:r>
-      <w:proofErr w:type="gramStart"/>
-      <w:r>
-        <w:rPr>
-          <w:rFonts w:ascii="Calibri" w:eastAsia="Times New Roman" w:hAnsi="Calibri" w:cs="Menlo Regular"/>
-          <w:color w:val="000000"/>
-        </w:rPr>
-        <w:t>added,</w:t>
-      </w:r>
-      <w:proofErr w:type="gramEnd"/>
-      <w:r>
-        <w:rPr>
-          <w:rFonts w:ascii="Calibri" w:eastAsia="Times New Roman" w:hAnsi="Calibri" w:cs="Menlo Regular"/>
-          <w:color w:val="000000"/>
-        </w:rPr>
-        <w:t xml:space="preserve"> the insertion may fail</w:t>
+        <w:t>. Like our tuple space it allows for tuples to be added and removed in an atomic manner. However, unlike our structure ETS doesn’t guarantee that tuples will be added, the insertion may fail</w:t>
       </w:r>
       <w:r>
         <w:rPr>
@@ -3823,8 +3828,6 @@
         </w:rPr>
         <w:t xml:space="preserve">Given this new knowledge, our results now seem to bear more meaning. As the size of the data set increases, so does the overhead experienced on the heap. Thus, when we ran our simulations with large number of clients or large number of messages, we began to see better times for ETS relative to the list implementation because ETS' memory model was compensating for some of the time. </w:t>
       </w:r>
-      <w:bookmarkStart w:id="0" w:name="_GoBack"/>
-      <w:bookmarkEnd w:id="0"/>
       <w:r>
         <w:rPr>
           <w:rFonts w:ascii="Calibri" w:eastAsia="Times New Roman" w:hAnsi="Calibri" w:cs="Menlo Regular"/>
@@ -3995,7 +3998,15 @@
           <w:rFonts w:ascii="Calibri" w:eastAsia="Times New Roman" w:hAnsi="Calibri" w:cs="Menlo Regular"/>
           <w:color w:val="000000"/>
         </w:rPr>
-        <w:t xml:space="preserve"> not only performs at its best, but it also makes coding a joy. Our implementation would have taken orders of magnitude more time to debug in languages that used standard locking primitives and the resulting code would not have been nearly as concise. </w:t>
+        <w:t xml:space="preserve"> not only performs at its best, but it also makes coding a joy. Our implementation would have taken orders of magnitude more time to debug in languages that used standard locking primitives </w:t>
+      </w:r>
+      <w:r>
+        <w:rPr>
+          <w:rFonts w:ascii="Calibri" w:eastAsia="Times New Roman" w:hAnsi="Calibri" w:cs="Menlo Regular"/>
+          <w:color w:val="000000"/>
+        </w:rPr>
+        <w:lastRenderedPageBreak/>
+        <w:t xml:space="preserve">and the resulting code would not have been nearly as concise. </w:t>
       </w:r>
       <w:proofErr w:type="spellStart"/>
       <w:r>
@@ -4047,16 +4058,1055 @@
         </w:rPr>
         <w:t>Appendix</w:t>
       </w:r>
-    </w:p>
-    <w:p>
-      <w:pPr>
-        <w:rPr>
-          <w:rFonts w:ascii="Calibri" w:eastAsia="Times New Roman" w:hAnsi="Calibri" w:cs="Times New Roman"/>
-          <w:color w:val="000000"/>
-          <w:sz w:val="23"/>
-          <w:szCs w:val="23"/>
-        </w:rPr>
-      </w:pPr>
+      <w:r>
+        <w:rPr>
+          <w:rFonts w:ascii="Calibri" w:hAnsi="Calibri"/>
+          <w:color w:val="000000"/>
+          <w:sz w:val="29"/>
+          <w:szCs w:val="29"/>
+        </w:rPr>
+        <w:t xml:space="preserve"> A – Performance Results</w:t>
+      </w:r>
+    </w:p>
+    <w:tbl>
+      <w:tblPr>
+        <w:tblStyle w:val="LightShading"/>
+        <w:tblW w:w="9564" w:type="dxa"/>
+        <w:tblLook w:val="04A0" w:firstRow="1" w:lastRow="0" w:firstColumn="1" w:lastColumn="0" w:noHBand="0" w:noVBand="1"/>
+      </w:tblPr>
+      <w:tblGrid>
+        <w:gridCol w:w="1282"/>
+        <w:gridCol w:w="1883"/>
+        <w:gridCol w:w="2146"/>
+        <w:gridCol w:w="2006"/>
+        <w:gridCol w:w="2247"/>
+      </w:tblGrid>
+      <w:tr>
+        <w:trPr>
+          <w:cnfStyle w:val="100000000000" w:firstRow="1" w:lastRow="0" w:firstColumn="0" w:lastColumn="0" w:oddVBand="0" w:evenVBand="0" w:oddHBand="0" w:evenHBand="0" w:firstRowFirstColumn="0" w:firstRowLastColumn="0" w:lastRowFirstColumn="0" w:lastRowLastColumn="0"/>
+          <w:trHeight w:val="304"/>
+        </w:trPr>
+        <w:tc>
+          <w:tcPr>
+            <w:cnfStyle w:val="001000000000" w:firstRow="0" w:lastRow="0" w:firstColumn="1" w:lastColumn="0" w:oddVBand="0" w:evenVBand="0" w:oddHBand="0" w:evenHBand="0" w:firstRowFirstColumn="0" w:firstRowLastColumn="0" w:lastRowFirstColumn="0" w:lastRowLastColumn="0"/>
+            <w:tcW w:w="1282" w:type="dxa"/>
+            <w:hideMark/>
+          </w:tcPr>
+          <w:p>
+            <w:pPr>
+              <w:jc w:val="right"/>
+              <w:rPr>
+                <w:rFonts w:ascii="Calibri" w:eastAsia="Times New Roman" w:hAnsi="Calibri" w:cs="Calibri"/>
+                <w:color w:val="000000"/>
+                <w:sz w:val="20"/>
+                <w:szCs w:val="20"/>
+              </w:rPr>
+            </w:pPr>
+            <w:r>
+              <w:rPr>
+                <w:rFonts w:ascii="Calibri" w:eastAsia="Times New Roman" w:hAnsi="Calibri" w:cs="Calibri"/>
+                <w:color w:val="000000"/>
+                <w:sz w:val="20"/>
+                <w:szCs w:val="20"/>
+              </w:rPr>
+              <w:t>Clients</w:t>
+            </w:r>
+          </w:p>
+        </w:tc>
+        <w:tc>
+          <w:tcPr>
+            <w:tcW w:w="1883" w:type="dxa"/>
+            <w:hideMark/>
+          </w:tcPr>
+          <w:p>
+            <w:pPr>
+              <w:jc w:val="right"/>
+              <w:cnfStyle w:val="100000000000" w:firstRow="1" w:lastRow="0" w:firstColumn="0" w:lastColumn="0" w:oddVBand="0" w:evenVBand="0" w:oddHBand="0" w:evenHBand="0" w:firstRowFirstColumn="0" w:firstRowLastColumn="0" w:lastRowFirstColumn="0" w:lastRowLastColumn="0"/>
+              <w:rPr>
+                <w:rFonts w:ascii="Calibri" w:eastAsia="Times New Roman" w:hAnsi="Calibri" w:cs="Calibri"/>
+                <w:color w:val="000000"/>
+                <w:sz w:val="20"/>
+                <w:szCs w:val="20"/>
+              </w:rPr>
+            </w:pPr>
+            <w:r>
+              <w:rPr>
+                <w:rFonts w:ascii="Calibri" w:eastAsia="Times New Roman" w:hAnsi="Calibri" w:cs="Calibri"/>
+                <w:color w:val="000000"/>
+                <w:sz w:val="20"/>
+                <w:szCs w:val="20"/>
+              </w:rPr>
+              <w:t>Messages per Client</w:t>
+            </w:r>
+          </w:p>
+        </w:tc>
+        <w:tc>
+          <w:tcPr>
+            <w:tcW w:w="2146" w:type="dxa"/>
+            <w:hideMark/>
+          </w:tcPr>
+          <w:p>
+            <w:pPr>
+              <w:jc w:val="right"/>
+              <w:cnfStyle w:val="100000000000" w:firstRow="1" w:lastRow="0" w:firstColumn="0" w:lastColumn="0" w:oddVBand="0" w:evenVBand="0" w:oddHBand="0" w:evenHBand="0" w:firstRowFirstColumn="0" w:firstRowLastColumn="0" w:lastRowFirstColumn="0" w:lastRowLastColumn="0"/>
+              <w:rPr>
+                <w:rFonts w:ascii="Calibri" w:eastAsia="Times New Roman" w:hAnsi="Calibri" w:cs="Calibri"/>
+                <w:color w:val="000000"/>
+                <w:sz w:val="20"/>
+                <w:szCs w:val="20"/>
+              </w:rPr>
+            </w:pPr>
+            <w:r>
+              <w:rPr>
+                <w:rFonts w:ascii="Calibri" w:eastAsia="Times New Roman" w:hAnsi="Calibri" w:cs="Calibri"/>
+                <w:color w:val="000000"/>
+                <w:sz w:val="20"/>
+                <w:szCs w:val="20"/>
+              </w:rPr>
+              <w:t>ETS (microseconds)</w:t>
+            </w:r>
+          </w:p>
+        </w:tc>
+        <w:tc>
+          <w:tcPr>
+            <w:tcW w:w="2006" w:type="dxa"/>
+            <w:hideMark/>
+          </w:tcPr>
+          <w:p>
+            <w:pPr>
+              <w:ind w:right="-108"/>
+              <w:jc w:val="right"/>
+              <w:cnfStyle w:val="100000000000" w:firstRow="1" w:lastRow="0" w:firstColumn="0" w:lastColumn="0" w:oddVBand="0" w:evenVBand="0" w:oddHBand="0" w:evenHBand="0" w:firstRowFirstColumn="0" w:firstRowLastColumn="0" w:lastRowFirstColumn="0" w:lastRowLastColumn="0"/>
+              <w:rPr>
+                <w:rFonts w:ascii="Calibri" w:eastAsia="Times New Roman" w:hAnsi="Calibri" w:cs="Calibri"/>
+                <w:color w:val="000000"/>
+                <w:sz w:val="20"/>
+                <w:szCs w:val="20"/>
+              </w:rPr>
+            </w:pPr>
+            <w:r>
+              <w:rPr>
+                <w:rFonts w:ascii="Calibri" w:eastAsia="Times New Roman" w:hAnsi="Calibri" w:cs="Calibri"/>
+                <w:color w:val="000000"/>
+                <w:sz w:val="20"/>
+                <w:szCs w:val="20"/>
+              </w:rPr>
+              <w:t>List (microseconds)</w:t>
+            </w:r>
+          </w:p>
+        </w:tc>
+        <w:tc>
+          <w:tcPr>
+            <w:tcW w:w="2247" w:type="dxa"/>
+            <w:hideMark/>
+          </w:tcPr>
+          <w:p>
+            <w:pPr>
+              <w:ind w:right="-18"/>
+              <w:jc w:val="right"/>
+              <w:cnfStyle w:val="100000000000" w:firstRow="1" w:lastRow="0" w:firstColumn="0" w:lastColumn="0" w:oddVBand="0" w:evenVBand="0" w:oddHBand="0" w:evenHBand="0" w:firstRowFirstColumn="0" w:firstRowLastColumn="0" w:lastRowFirstColumn="0" w:lastRowLastColumn="0"/>
+              <w:rPr>
+                <w:rFonts w:ascii="Calibri" w:eastAsia="Times New Roman" w:hAnsi="Calibri" w:cs="Calibri"/>
+                <w:color w:val="000000"/>
+                <w:sz w:val="20"/>
+                <w:szCs w:val="20"/>
+              </w:rPr>
+            </w:pPr>
+            <w:r>
+              <w:rPr>
+                <w:rFonts w:ascii="Calibri" w:eastAsia="Times New Roman" w:hAnsi="Calibri" w:cs="Calibri"/>
+                <w:color w:val="000000"/>
+                <w:sz w:val="20"/>
+                <w:szCs w:val="20"/>
+              </w:rPr>
+              <w:t>x times faster than ETS</w:t>
+            </w:r>
+          </w:p>
+        </w:tc>
+      </w:tr>
+      <w:tr>
+        <w:trPr>
+          <w:cnfStyle w:val="000000100000" w:firstRow="0" w:lastRow="0" w:firstColumn="0" w:lastColumn="0" w:oddVBand="0" w:evenVBand="0" w:oddHBand="1" w:evenHBand="0" w:firstRowFirstColumn="0" w:firstRowLastColumn="0" w:lastRowFirstColumn="0" w:lastRowLastColumn="0"/>
+          <w:trHeight w:val="210"/>
+        </w:trPr>
+        <w:tc>
+          <w:tcPr>
+            <w:cnfStyle w:val="001000000000" w:firstRow="0" w:lastRow="0" w:firstColumn="1" w:lastColumn="0" w:oddVBand="0" w:evenVBand="0" w:oddHBand="0" w:evenHBand="0" w:firstRowFirstColumn="0" w:firstRowLastColumn="0" w:lastRowFirstColumn="0" w:lastRowLastColumn="0"/>
+            <w:tcW w:w="1282" w:type="dxa"/>
+            <w:hideMark/>
+          </w:tcPr>
+          <w:p>
+            <w:pPr>
+              <w:jc w:val="right"/>
+              <w:rPr>
+                <w:rFonts w:ascii="Calibri" w:eastAsia="Times New Roman" w:hAnsi="Calibri" w:cs="Calibri"/>
+                <w:color w:val="000000"/>
+                <w:sz w:val="20"/>
+                <w:szCs w:val="20"/>
+              </w:rPr>
+            </w:pPr>
+            <w:r>
+              <w:rPr>
+                <w:rFonts w:ascii="Calibri" w:eastAsia="Times New Roman" w:hAnsi="Calibri" w:cs="Calibri"/>
+                <w:color w:val="000000"/>
+                <w:sz w:val="20"/>
+                <w:szCs w:val="20"/>
+              </w:rPr>
+              <w:t>5</w:t>
+            </w:r>
+          </w:p>
+        </w:tc>
+        <w:tc>
+          <w:tcPr>
+            <w:tcW w:w="1883" w:type="dxa"/>
+            <w:hideMark/>
+          </w:tcPr>
+          <w:p>
+            <w:pPr>
+              <w:jc w:val="right"/>
+              <w:cnfStyle w:val="000000100000" w:firstRow="0" w:lastRow="0" w:firstColumn="0" w:lastColumn="0" w:oddVBand="0" w:evenVBand="0" w:oddHBand="1" w:evenHBand="0" w:firstRowFirstColumn="0" w:firstRowLastColumn="0" w:lastRowFirstColumn="0" w:lastRowLastColumn="0"/>
+              <w:rPr>
+                <w:rFonts w:ascii="Calibri" w:eastAsia="Times New Roman" w:hAnsi="Calibri" w:cs="Calibri"/>
+                <w:color w:val="000000"/>
+                <w:sz w:val="20"/>
+                <w:szCs w:val="20"/>
+              </w:rPr>
+            </w:pPr>
+            <w:r>
+              <w:rPr>
+                <w:rFonts w:ascii="Calibri" w:eastAsia="Times New Roman" w:hAnsi="Calibri" w:cs="Calibri"/>
+                <w:color w:val="000000"/>
+                <w:sz w:val="20"/>
+                <w:szCs w:val="20"/>
+              </w:rPr>
+              <w:t>10000</w:t>
+            </w:r>
+          </w:p>
+        </w:tc>
+        <w:tc>
+          <w:tcPr>
+            <w:tcW w:w="2146" w:type="dxa"/>
+            <w:hideMark/>
+          </w:tcPr>
+          <w:p>
+            <w:pPr>
+              <w:jc w:val="right"/>
+              <w:cnfStyle w:val="000000100000" w:firstRow="0" w:lastRow="0" w:firstColumn="0" w:lastColumn="0" w:oddVBand="0" w:evenVBand="0" w:oddHBand="1" w:evenHBand="0" w:firstRowFirstColumn="0" w:firstRowLastColumn="0" w:lastRowFirstColumn="0" w:lastRowLastColumn="0"/>
+              <w:rPr>
+                <w:rFonts w:ascii="Calibri" w:eastAsia="Times New Roman" w:hAnsi="Calibri" w:cs="Calibri"/>
+                <w:color w:val="000000"/>
+                <w:sz w:val="20"/>
+                <w:szCs w:val="20"/>
+              </w:rPr>
+            </w:pPr>
+            <w:r>
+              <w:rPr>
+                <w:rFonts w:ascii="Calibri" w:eastAsia="Times New Roman" w:hAnsi="Calibri" w:cs="Calibri"/>
+                <w:color w:val="000000"/>
+                <w:sz w:val="20"/>
+                <w:szCs w:val="20"/>
+              </w:rPr>
+              <w:t>142024030</w:t>
+            </w:r>
+          </w:p>
+        </w:tc>
+        <w:tc>
+          <w:tcPr>
+            <w:tcW w:w="2006" w:type="dxa"/>
+            <w:hideMark/>
+          </w:tcPr>
+          <w:p>
+            <w:pPr>
+              <w:jc w:val="right"/>
+              <w:cnfStyle w:val="000000100000" w:firstRow="0" w:lastRow="0" w:firstColumn="0" w:lastColumn="0" w:oddVBand="0" w:evenVBand="0" w:oddHBand="1" w:evenHBand="0" w:firstRowFirstColumn="0" w:firstRowLastColumn="0" w:lastRowFirstColumn="0" w:lastRowLastColumn="0"/>
+              <w:rPr>
+                <w:rFonts w:ascii="Calibri" w:eastAsia="Times New Roman" w:hAnsi="Calibri" w:cs="Calibri"/>
+                <w:color w:val="000000"/>
+                <w:sz w:val="20"/>
+                <w:szCs w:val="20"/>
+              </w:rPr>
+            </w:pPr>
+            <w:r>
+              <w:rPr>
+                <w:rFonts w:ascii="Calibri" w:eastAsia="Times New Roman" w:hAnsi="Calibri" w:cs="Calibri"/>
+                <w:color w:val="000000"/>
+                <w:sz w:val="20"/>
+                <w:szCs w:val="20"/>
+              </w:rPr>
+              <w:t>390382</w:t>
+            </w:r>
+          </w:p>
+        </w:tc>
+        <w:tc>
+          <w:tcPr>
+            <w:tcW w:w="2247" w:type="dxa"/>
+            <w:hideMark/>
+          </w:tcPr>
+          <w:p>
+            <w:pPr>
+              <w:jc w:val="right"/>
+              <w:cnfStyle w:val="000000100000" w:firstRow="0" w:lastRow="0" w:firstColumn="0" w:lastColumn="0" w:oddVBand="0" w:evenVBand="0" w:oddHBand="1" w:evenHBand="0" w:firstRowFirstColumn="0" w:firstRowLastColumn="0" w:lastRowFirstColumn="0" w:lastRowLastColumn="0"/>
+              <w:rPr>
+                <w:rFonts w:ascii="Calibri" w:eastAsia="Times New Roman" w:hAnsi="Calibri" w:cs="Calibri"/>
+                <w:color w:val="000000"/>
+                <w:sz w:val="20"/>
+                <w:szCs w:val="20"/>
+              </w:rPr>
+            </w:pPr>
+            <w:r>
+              <w:rPr>
+                <w:rFonts w:ascii="Calibri" w:eastAsia="Times New Roman" w:hAnsi="Calibri" w:cs="Calibri"/>
+                <w:color w:val="000000"/>
+                <w:sz w:val="20"/>
+                <w:szCs w:val="20"/>
+              </w:rPr>
+              <w:t>363.807834</w:t>
+            </w:r>
+          </w:p>
+        </w:tc>
+      </w:tr>
+      <w:tr>
+        <w:trPr>
+          <w:trHeight w:val="210"/>
+        </w:trPr>
+        <w:tc>
+          <w:tcPr>
+            <w:cnfStyle w:val="001000000000" w:firstRow="0" w:lastRow="0" w:firstColumn="1" w:lastColumn="0" w:oddVBand="0" w:evenVBand="0" w:oddHBand="0" w:evenHBand="0" w:firstRowFirstColumn="0" w:firstRowLastColumn="0" w:lastRowFirstColumn="0" w:lastRowLastColumn="0"/>
+            <w:tcW w:w="1282" w:type="dxa"/>
+            <w:hideMark/>
+          </w:tcPr>
+          <w:p>
+            <w:pPr>
+              <w:jc w:val="right"/>
+              <w:rPr>
+                <w:rFonts w:ascii="Calibri" w:eastAsia="Times New Roman" w:hAnsi="Calibri" w:cs="Calibri"/>
+                <w:color w:val="000000"/>
+                <w:sz w:val="20"/>
+                <w:szCs w:val="20"/>
+              </w:rPr>
+            </w:pPr>
+            <w:r>
+              <w:rPr>
+                <w:rFonts w:ascii="Calibri" w:eastAsia="Times New Roman" w:hAnsi="Calibri" w:cs="Calibri"/>
+                <w:color w:val="000000"/>
+                <w:sz w:val="20"/>
+                <w:szCs w:val="20"/>
+              </w:rPr>
+              <w:t>10</w:t>
+            </w:r>
+          </w:p>
+        </w:tc>
+        <w:tc>
+          <w:tcPr>
+            <w:tcW w:w="1883" w:type="dxa"/>
+            <w:hideMark/>
+          </w:tcPr>
+          <w:p>
+            <w:pPr>
+              <w:jc w:val="right"/>
+              <w:cnfStyle w:val="000000000000" w:firstRow="0" w:lastRow="0" w:firstColumn="0" w:lastColumn="0" w:oddVBand="0" w:evenVBand="0" w:oddHBand="0" w:evenHBand="0" w:firstRowFirstColumn="0" w:firstRowLastColumn="0" w:lastRowFirstColumn="0" w:lastRowLastColumn="0"/>
+              <w:rPr>
+                <w:rFonts w:ascii="Calibri" w:eastAsia="Times New Roman" w:hAnsi="Calibri" w:cs="Calibri"/>
+                <w:color w:val="000000"/>
+                <w:sz w:val="20"/>
+                <w:szCs w:val="20"/>
+              </w:rPr>
+            </w:pPr>
+            <w:r>
+              <w:rPr>
+                <w:rFonts w:ascii="Calibri" w:eastAsia="Times New Roman" w:hAnsi="Calibri" w:cs="Calibri"/>
+                <w:color w:val="000000"/>
+                <w:sz w:val="20"/>
+                <w:szCs w:val="20"/>
+              </w:rPr>
+              <w:t>10000</w:t>
+            </w:r>
+          </w:p>
+        </w:tc>
+        <w:tc>
+          <w:tcPr>
+            <w:tcW w:w="2146" w:type="dxa"/>
+            <w:hideMark/>
+          </w:tcPr>
+          <w:p>
+            <w:pPr>
+              <w:jc w:val="right"/>
+              <w:cnfStyle w:val="000000000000" w:firstRow="0" w:lastRow="0" w:firstColumn="0" w:lastColumn="0" w:oddVBand="0" w:evenVBand="0" w:oddHBand="0" w:evenHBand="0" w:firstRowFirstColumn="0" w:firstRowLastColumn="0" w:lastRowFirstColumn="0" w:lastRowLastColumn="0"/>
+              <w:rPr>
+                <w:rFonts w:ascii="Calibri" w:eastAsia="Times New Roman" w:hAnsi="Calibri" w:cs="Calibri"/>
+                <w:color w:val="000000"/>
+                <w:sz w:val="20"/>
+                <w:szCs w:val="20"/>
+              </w:rPr>
+            </w:pPr>
+            <w:r>
+              <w:rPr>
+                <w:rFonts w:ascii="Calibri" w:eastAsia="Times New Roman" w:hAnsi="Calibri" w:cs="Calibri"/>
+                <w:color w:val="000000"/>
+                <w:sz w:val="20"/>
+                <w:szCs w:val="20"/>
+              </w:rPr>
+              <w:t>293977373</w:t>
+            </w:r>
+          </w:p>
+        </w:tc>
+        <w:tc>
+          <w:tcPr>
+            <w:tcW w:w="2006" w:type="dxa"/>
+            <w:hideMark/>
+          </w:tcPr>
+          <w:p>
+            <w:pPr>
+              <w:jc w:val="right"/>
+              <w:cnfStyle w:val="000000000000" w:firstRow="0" w:lastRow="0" w:firstColumn="0" w:lastColumn="0" w:oddVBand="0" w:evenVBand="0" w:oddHBand="0" w:evenHBand="0" w:firstRowFirstColumn="0" w:firstRowLastColumn="0" w:lastRowFirstColumn="0" w:lastRowLastColumn="0"/>
+              <w:rPr>
+                <w:rFonts w:ascii="Calibri" w:eastAsia="Times New Roman" w:hAnsi="Calibri" w:cs="Calibri"/>
+                <w:color w:val="000000"/>
+                <w:sz w:val="20"/>
+                <w:szCs w:val="20"/>
+              </w:rPr>
+            </w:pPr>
+            <w:r>
+              <w:rPr>
+                <w:rFonts w:ascii="Calibri" w:eastAsia="Times New Roman" w:hAnsi="Calibri" w:cs="Calibri"/>
+                <w:color w:val="000000"/>
+                <w:sz w:val="20"/>
+                <w:szCs w:val="20"/>
+              </w:rPr>
+              <w:t>410164</w:t>
+            </w:r>
+          </w:p>
+        </w:tc>
+        <w:tc>
+          <w:tcPr>
+            <w:tcW w:w="2247" w:type="dxa"/>
+            <w:hideMark/>
+          </w:tcPr>
+          <w:p>
+            <w:pPr>
+              <w:jc w:val="right"/>
+              <w:cnfStyle w:val="000000000000" w:firstRow="0" w:lastRow="0" w:firstColumn="0" w:lastColumn="0" w:oddVBand="0" w:evenVBand="0" w:oddHBand="0" w:evenHBand="0" w:firstRowFirstColumn="0" w:firstRowLastColumn="0" w:lastRowFirstColumn="0" w:lastRowLastColumn="0"/>
+              <w:rPr>
+                <w:rFonts w:ascii="Calibri" w:eastAsia="Times New Roman" w:hAnsi="Calibri" w:cs="Calibri"/>
+                <w:color w:val="000000"/>
+                <w:sz w:val="20"/>
+                <w:szCs w:val="20"/>
+              </w:rPr>
+            </w:pPr>
+            <w:r>
+              <w:rPr>
+                <w:rFonts w:ascii="Calibri" w:eastAsia="Times New Roman" w:hAnsi="Calibri" w:cs="Calibri"/>
+                <w:color w:val="000000"/>
+                <w:sz w:val="20"/>
+                <w:szCs w:val="20"/>
+              </w:rPr>
+              <w:t>716.73129</w:t>
+            </w:r>
+          </w:p>
+        </w:tc>
+      </w:tr>
+      <w:tr>
+        <w:trPr>
+          <w:cnfStyle w:val="000000100000" w:firstRow="0" w:lastRow="0" w:firstColumn="0" w:lastColumn="0" w:oddVBand="0" w:evenVBand="0" w:oddHBand="1" w:evenHBand="0" w:firstRowFirstColumn="0" w:firstRowLastColumn="0" w:lastRowFirstColumn="0" w:lastRowLastColumn="0"/>
+          <w:trHeight w:val="210"/>
+        </w:trPr>
+        <w:tc>
+          <w:tcPr>
+            <w:cnfStyle w:val="001000000000" w:firstRow="0" w:lastRow="0" w:firstColumn="1" w:lastColumn="0" w:oddVBand="0" w:evenVBand="0" w:oddHBand="0" w:evenHBand="0" w:firstRowFirstColumn="0" w:firstRowLastColumn="0" w:lastRowFirstColumn="0" w:lastRowLastColumn="0"/>
+            <w:tcW w:w="1282" w:type="dxa"/>
+            <w:hideMark/>
+          </w:tcPr>
+          <w:p>
+            <w:pPr>
+              <w:jc w:val="right"/>
+              <w:rPr>
+                <w:rFonts w:ascii="Calibri" w:eastAsia="Times New Roman" w:hAnsi="Calibri" w:cs="Calibri"/>
+                <w:color w:val="000000"/>
+                <w:sz w:val="20"/>
+                <w:szCs w:val="20"/>
+              </w:rPr>
+            </w:pPr>
+            <w:r>
+              <w:rPr>
+                <w:rFonts w:ascii="Calibri" w:eastAsia="Times New Roman" w:hAnsi="Calibri" w:cs="Calibri"/>
+                <w:color w:val="000000"/>
+                <w:sz w:val="20"/>
+                <w:szCs w:val="20"/>
+              </w:rPr>
+              <w:t>20</w:t>
+            </w:r>
+          </w:p>
+        </w:tc>
+        <w:tc>
+          <w:tcPr>
+            <w:tcW w:w="1883" w:type="dxa"/>
+            <w:hideMark/>
+          </w:tcPr>
+          <w:p>
+            <w:pPr>
+              <w:jc w:val="right"/>
+              <w:cnfStyle w:val="000000100000" w:firstRow="0" w:lastRow="0" w:firstColumn="0" w:lastColumn="0" w:oddVBand="0" w:evenVBand="0" w:oddHBand="1" w:evenHBand="0" w:firstRowFirstColumn="0" w:firstRowLastColumn="0" w:lastRowFirstColumn="0" w:lastRowLastColumn="0"/>
+              <w:rPr>
+                <w:rFonts w:ascii="Calibri" w:eastAsia="Times New Roman" w:hAnsi="Calibri" w:cs="Calibri"/>
+                <w:color w:val="000000"/>
+                <w:sz w:val="20"/>
+                <w:szCs w:val="20"/>
+              </w:rPr>
+            </w:pPr>
+            <w:r>
+              <w:rPr>
+                <w:rFonts w:ascii="Calibri" w:eastAsia="Times New Roman" w:hAnsi="Calibri" w:cs="Calibri"/>
+                <w:color w:val="000000"/>
+                <w:sz w:val="20"/>
+                <w:szCs w:val="20"/>
+              </w:rPr>
+              <w:t>10000</w:t>
+            </w:r>
+          </w:p>
+        </w:tc>
+        <w:tc>
+          <w:tcPr>
+            <w:tcW w:w="2146" w:type="dxa"/>
+            <w:hideMark/>
+          </w:tcPr>
+          <w:p>
+            <w:pPr>
+              <w:jc w:val="right"/>
+              <w:cnfStyle w:val="000000100000" w:firstRow="0" w:lastRow="0" w:firstColumn="0" w:lastColumn="0" w:oddVBand="0" w:evenVBand="0" w:oddHBand="1" w:evenHBand="0" w:firstRowFirstColumn="0" w:firstRowLastColumn="0" w:lastRowFirstColumn="0" w:lastRowLastColumn="0"/>
+              <w:rPr>
+                <w:rFonts w:ascii="Calibri" w:eastAsia="Times New Roman" w:hAnsi="Calibri" w:cs="Calibri"/>
+                <w:color w:val="000000"/>
+                <w:sz w:val="20"/>
+                <w:szCs w:val="20"/>
+              </w:rPr>
+            </w:pPr>
+            <w:r>
+              <w:rPr>
+                <w:rFonts w:ascii="Calibri" w:eastAsia="Times New Roman" w:hAnsi="Calibri" w:cs="Calibri"/>
+                <w:color w:val="000000"/>
+                <w:sz w:val="20"/>
+                <w:szCs w:val="20"/>
+              </w:rPr>
+              <w:t>491128245</w:t>
+            </w:r>
+          </w:p>
+        </w:tc>
+        <w:tc>
+          <w:tcPr>
+            <w:tcW w:w="2006" w:type="dxa"/>
+            <w:hideMark/>
+          </w:tcPr>
+          <w:p>
+            <w:pPr>
+              <w:jc w:val="right"/>
+              <w:cnfStyle w:val="000000100000" w:firstRow="0" w:lastRow="0" w:firstColumn="0" w:lastColumn="0" w:oddVBand="0" w:evenVBand="0" w:oddHBand="1" w:evenHBand="0" w:firstRowFirstColumn="0" w:firstRowLastColumn="0" w:lastRowFirstColumn="0" w:lastRowLastColumn="0"/>
+              <w:rPr>
+                <w:rFonts w:ascii="Calibri" w:eastAsia="Times New Roman" w:hAnsi="Calibri" w:cs="Calibri"/>
+                <w:color w:val="000000"/>
+                <w:sz w:val="20"/>
+                <w:szCs w:val="20"/>
+              </w:rPr>
+            </w:pPr>
+            <w:r>
+              <w:rPr>
+                <w:rFonts w:ascii="Calibri" w:eastAsia="Times New Roman" w:hAnsi="Calibri" w:cs="Calibri"/>
+                <w:color w:val="000000"/>
+                <w:sz w:val="20"/>
+                <w:szCs w:val="20"/>
+              </w:rPr>
+              <w:t>688698</w:t>
+            </w:r>
+          </w:p>
+        </w:tc>
+        <w:tc>
+          <w:tcPr>
+            <w:tcW w:w="2247" w:type="dxa"/>
+            <w:hideMark/>
+          </w:tcPr>
+          <w:p>
+            <w:pPr>
+              <w:jc w:val="right"/>
+              <w:cnfStyle w:val="000000100000" w:firstRow="0" w:lastRow="0" w:firstColumn="0" w:lastColumn="0" w:oddVBand="0" w:evenVBand="0" w:oddHBand="1" w:evenHBand="0" w:firstRowFirstColumn="0" w:firstRowLastColumn="0" w:lastRowFirstColumn="0" w:lastRowLastColumn="0"/>
+              <w:rPr>
+                <w:rFonts w:ascii="Calibri" w:eastAsia="Times New Roman" w:hAnsi="Calibri" w:cs="Calibri"/>
+                <w:color w:val="000000"/>
+                <w:sz w:val="20"/>
+                <w:szCs w:val="20"/>
+              </w:rPr>
+            </w:pPr>
+            <w:r>
+              <w:rPr>
+                <w:rFonts w:ascii="Calibri" w:eastAsia="Times New Roman" w:hAnsi="Calibri" w:cs="Calibri"/>
+                <w:color w:val="000000"/>
+                <w:sz w:val="20"/>
+                <w:szCs w:val="20"/>
+              </w:rPr>
+              <w:t>713.125702</w:t>
+            </w:r>
+          </w:p>
+        </w:tc>
+      </w:tr>
+      <w:tr>
+        <w:trPr>
+          <w:trHeight w:val="210"/>
+        </w:trPr>
+        <w:tc>
+          <w:tcPr>
+            <w:cnfStyle w:val="001000000000" w:firstRow="0" w:lastRow="0" w:firstColumn="1" w:lastColumn="0" w:oddVBand="0" w:evenVBand="0" w:oddHBand="0" w:evenHBand="0" w:firstRowFirstColumn="0" w:firstRowLastColumn="0" w:lastRowFirstColumn="0" w:lastRowLastColumn="0"/>
+            <w:tcW w:w="1282" w:type="dxa"/>
+            <w:hideMark/>
+          </w:tcPr>
+          <w:p>
+            <w:pPr>
+              <w:jc w:val="right"/>
+              <w:rPr>
+                <w:rFonts w:ascii="Calibri" w:eastAsia="Times New Roman" w:hAnsi="Calibri" w:cs="Calibri"/>
+                <w:color w:val="000000"/>
+                <w:sz w:val="20"/>
+                <w:szCs w:val="20"/>
+              </w:rPr>
+            </w:pPr>
+            <w:r>
+              <w:rPr>
+                <w:rFonts w:ascii="Calibri" w:eastAsia="Times New Roman" w:hAnsi="Calibri" w:cs="Calibri"/>
+                <w:color w:val="000000"/>
+                <w:sz w:val="20"/>
+                <w:szCs w:val="20"/>
+              </w:rPr>
+              <w:t>100</w:t>
+            </w:r>
+          </w:p>
+        </w:tc>
+        <w:tc>
+          <w:tcPr>
+            <w:tcW w:w="1883" w:type="dxa"/>
+            <w:hideMark/>
+          </w:tcPr>
+          <w:p>
+            <w:pPr>
+              <w:jc w:val="right"/>
+              <w:cnfStyle w:val="000000000000" w:firstRow="0" w:lastRow="0" w:firstColumn="0" w:lastColumn="0" w:oddVBand="0" w:evenVBand="0" w:oddHBand="0" w:evenHBand="0" w:firstRowFirstColumn="0" w:firstRowLastColumn="0" w:lastRowFirstColumn="0" w:lastRowLastColumn="0"/>
+              <w:rPr>
+                <w:rFonts w:ascii="Calibri" w:eastAsia="Times New Roman" w:hAnsi="Calibri" w:cs="Calibri"/>
+                <w:color w:val="000000"/>
+                <w:sz w:val="20"/>
+                <w:szCs w:val="20"/>
+              </w:rPr>
+            </w:pPr>
+            <w:r>
+              <w:rPr>
+                <w:rFonts w:ascii="Calibri" w:eastAsia="Times New Roman" w:hAnsi="Calibri" w:cs="Calibri"/>
+                <w:color w:val="000000"/>
+                <w:sz w:val="20"/>
+                <w:szCs w:val="20"/>
+              </w:rPr>
+              <w:t>1000</w:t>
+            </w:r>
+          </w:p>
+        </w:tc>
+        <w:tc>
+          <w:tcPr>
+            <w:tcW w:w="2146" w:type="dxa"/>
+            <w:hideMark/>
+          </w:tcPr>
+          <w:p>
+            <w:pPr>
+              <w:jc w:val="right"/>
+              <w:cnfStyle w:val="000000000000" w:firstRow="0" w:lastRow="0" w:firstColumn="0" w:lastColumn="0" w:oddVBand="0" w:evenVBand="0" w:oddHBand="0" w:evenHBand="0" w:firstRowFirstColumn="0" w:firstRowLastColumn="0" w:lastRowFirstColumn="0" w:lastRowLastColumn="0"/>
+              <w:rPr>
+                <w:rFonts w:ascii="Calibri" w:eastAsia="Times New Roman" w:hAnsi="Calibri" w:cs="Calibri"/>
+                <w:color w:val="000000"/>
+                <w:sz w:val="20"/>
+                <w:szCs w:val="20"/>
+              </w:rPr>
+            </w:pPr>
+            <w:r>
+              <w:rPr>
+                <w:rFonts w:ascii="Calibri" w:eastAsia="Times New Roman" w:hAnsi="Calibri" w:cs="Calibri"/>
+                <w:color w:val="000000"/>
+                <w:sz w:val="20"/>
+                <w:szCs w:val="20"/>
+              </w:rPr>
+              <w:t>153967662</w:t>
+            </w:r>
+          </w:p>
+        </w:tc>
+        <w:tc>
+          <w:tcPr>
+            <w:tcW w:w="2006" w:type="dxa"/>
+            <w:hideMark/>
+          </w:tcPr>
+          <w:p>
+            <w:pPr>
+              <w:jc w:val="right"/>
+              <w:cnfStyle w:val="000000000000" w:firstRow="0" w:lastRow="0" w:firstColumn="0" w:lastColumn="0" w:oddVBand="0" w:evenVBand="0" w:oddHBand="0" w:evenHBand="0" w:firstRowFirstColumn="0" w:firstRowLastColumn="0" w:lastRowFirstColumn="0" w:lastRowLastColumn="0"/>
+              <w:rPr>
+                <w:rFonts w:ascii="Calibri" w:eastAsia="Times New Roman" w:hAnsi="Calibri" w:cs="Calibri"/>
+                <w:color w:val="000000"/>
+                <w:sz w:val="20"/>
+                <w:szCs w:val="20"/>
+              </w:rPr>
+            </w:pPr>
+            <w:r>
+              <w:rPr>
+                <w:rFonts w:ascii="Calibri" w:eastAsia="Times New Roman" w:hAnsi="Calibri" w:cs="Calibri"/>
+                <w:color w:val="000000"/>
+                <w:sz w:val="20"/>
+                <w:szCs w:val="20"/>
+              </w:rPr>
+              <w:t>821250</w:t>
+            </w:r>
+          </w:p>
+        </w:tc>
+        <w:tc>
+          <w:tcPr>
+            <w:tcW w:w="2247" w:type="dxa"/>
+            <w:hideMark/>
+          </w:tcPr>
+          <w:p>
+            <w:pPr>
+              <w:jc w:val="right"/>
+              <w:cnfStyle w:val="000000000000" w:firstRow="0" w:lastRow="0" w:firstColumn="0" w:lastColumn="0" w:oddVBand="0" w:evenVBand="0" w:oddHBand="0" w:evenHBand="0" w:firstRowFirstColumn="0" w:firstRowLastColumn="0" w:lastRowFirstColumn="0" w:lastRowLastColumn="0"/>
+              <w:rPr>
+                <w:rFonts w:ascii="Calibri" w:eastAsia="Times New Roman" w:hAnsi="Calibri" w:cs="Calibri"/>
+                <w:color w:val="000000"/>
+                <w:sz w:val="20"/>
+                <w:szCs w:val="20"/>
+              </w:rPr>
+            </w:pPr>
+            <w:r>
+              <w:rPr>
+                <w:rFonts w:ascii="Calibri" w:eastAsia="Times New Roman" w:hAnsi="Calibri" w:cs="Calibri"/>
+                <w:color w:val="000000"/>
+                <w:sz w:val="20"/>
+                <w:szCs w:val="20"/>
+              </w:rPr>
+              <w:t>187.479649</w:t>
+            </w:r>
+          </w:p>
+        </w:tc>
+      </w:tr>
+      <w:tr>
+        <w:trPr>
+          <w:cnfStyle w:val="000000100000" w:firstRow="0" w:lastRow="0" w:firstColumn="0" w:lastColumn="0" w:oddVBand="0" w:evenVBand="0" w:oddHBand="1" w:evenHBand="0" w:firstRowFirstColumn="0" w:firstRowLastColumn="0" w:lastRowFirstColumn="0" w:lastRowLastColumn="0"/>
+          <w:trHeight w:val="210"/>
+        </w:trPr>
+        <w:tc>
+          <w:tcPr>
+            <w:cnfStyle w:val="001000000000" w:firstRow="0" w:lastRow="0" w:firstColumn="1" w:lastColumn="0" w:oddVBand="0" w:evenVBand="0" w:oddHBand="0" w:evenHBand="0" w:firstRowFirstColumn="0" w:firstRowLastColumn="0" w:lastRowFirstColumn="0" w:lastRowLastColumn="0"/>
+            <w:tcW w:w="1282" w:type="dxa"/>
+            <w:hideMark/>
+          </w:tcPr>
+          <w:p>
+            <w:pPr>
+              <w:jc w:val="right"/>
+              <w:rPr>
+                <w:rFonts w:ascii="Calibri" w:eastAsia="Times New Roman" w:hAnsi="Calibri" w:cs="Calibri"/>
+                <w:color w:val="000000"/>
+                <w:sz w:val="20"/>
+                <w:szCs w:val="20"/>
+              </w:rPr>
+            </w:pPr>
+            <w:r>
+              <w:rPr>
+                <w:rFonts w:ascii="Calibri" w:eastAsia="Times New Roman" w:hAnsi="Calibri" w:cs="Calibri"/>
+                <w:color w:val="000000"/>
+                <w:sz w:val="20"/>
+                <w:szCs w:val="20"/>
+              </w:rPr>
+              <w:t>1000</w:t>
+            </w:r>
+          </w:p>
+        </w:tc>
+        <w:tc>
+          <w:tcPr>
+            <w:tcW w:w="1883" w:type="dxa"/>
+            <w:hideMark/>
+          </w:tcPr>
+          <w:p>
+            <w:pPr>
+              <w:jc w:val="right"/>
+              <w:cnfStyle w:val="000000100000" w:firstRow="0" w:lastRow="0" w:firstColumn="0" w:lastColumn="0" w:oddVBand="0" w:evenVBand="0" w:oddHBand="1" w:evenHBand="0" w:firstRowFirstColumn="0" w:firstRowLastColumn="0" w:lastRowFirstColumn="0" w:lastRowLastColumn="0"/>
+              <w:rPr>
+                <w:rFonts w:ascii="Calibri" w:eastAsia="Times New Roman" w:hAnsi="Calibri" w:cs="Calibri"/>
+                <w:color w:val="000000"/>
+                <w:sz w:val="20"/>
+                <w:szCs w:val="20"/>
+              </w:rPr>
+            </w:pPr>
+            <w:r>
+              <w:rPr>
+                <w:rFonts w:ascii="Calibri" w:eastAsia="Times New Roman" w:hAnsi="Calibri" w:cs="Calibri"/>
+                <w:color w:val="000000"/>
+                <w:sz w:val="20"/>
+                <w:szCs w:val="20"/>
+              </w:rPr>
+              <w:t>1000</w:t>
+            </w:r>
+          </w:p>
+        </w:tc>
+        <w:tc>
+          <w:tcPr>
+            <w:tcW w:w="2146" w:type="dxa"/>
+            <w:hideMark/>
+          </w:tcPr>
+          <w:p>
+            <w:pPr>
+              <w:jc w:val="right"/>
+              <w:cnfStyle w:val="000000100000" w:firstRow="0" w:lastRow="0" w:firstColumn="0" w:lastColumn="0" w:oddVBand="0" w:evenVBand="0" w:oddHBand="1" w:evenHBand="0" w:firstRowFirstColumn="0" w:firstRowLastColumn="0" w:lastRowFirstColumn="0" w:lastRowLastColumn="0"/>
+              <w:rPr>
+                <w:rFonts w:ascii="Calibri" w:eastAsia="Times New Roman" w:hAnsi="Calibri" w:cs="Calibri"/>
+                <w:color w:val="000000"/>
+                <w:sz w:val="20"/>
+                <w:szCs w:val="20"/>
+              </w:rPr>
+            </w:pPr>
+            <w:r>
+              <w:rPr>
+                <w:rFonts w:ascii="Calibri" w:eastAsia="Times New Roman" w:hAnsi="Calibri" w:cs="Calibri"/>
+                <w:color w:val="000000"/>
+                <w:sz w:val="20"/>
+                <w:szCs w:val="20"/>
+              </w:rPr>
+              <w:t>1615261536</w:t>
+            </w:r>
+          </w:p>
+        </w:tc>
+        <w:tc>
+          <w:tcPr>
+            <w:tcW w:w="2006" w:type="dxa"/>
+            <w:hideMark/>
+          </w:tcPr>
+          <w:p>
+            <w:pPr>
+              <w:jc w:val="right"/>
+              <w:cnfStyle w:val="000000100000" w:firstRow="0" w:lastRow="0" w:firstColumn="0" w:lastColumn="0" w:oddVBand="0" w:evenVBand="0" w:oddHBand="1" w:evenHBand="0" w:firstRowFirstColumn="0" w:firstRowLastColumn="0" w:lastRowFirstColumn="0" w:lastRowLastColumn="0"/>
+              <w:rPr>
+                <w:rFonts w:ascii="Calibri" w:eastAsia="Times New Roman" w:hAnsi="Calibri" w:cs="Calibri"/>
+                <w:color w:val="000000"/>
+                <w:sz w:val="20"/>
+                <w:szCs w:val="20"/>
+              </w:rPr>
+            </w:pPr>
+            <w:r>
+              <w:rPr>
+                <w:rFonts w:ascii="Calibri" w:eastAsia="Times New Roman" w:hAnsi="Calibri" w:cs="Calibri"/>
+                <w:color w:val="000000"/>
+                <w:sz w:val="20"/>
+                <w:szCs w:val="20"/>
+              </w:rPr>
+              <w:t>2956294</w:t>
+            </w:r>
+          </w:p>
+        </w:tc>
+        <w:tc>
+          <w:tcPr>
+            <w:tcW w:w="2247" w:type="dxa"/>
+            <w:hideMark/>
+          </w:tcPr>
+          <w:p>
+            <w:pPr>
+              <w:jc w:val="right"/>
+              <w:cnfStyle w:val="000000100000" w:firstRow="0" w:lastRow="0" w:firstColumn="0" w:lastColumn="0" w:oddVBand="0" w:evenVBand="0" w:oddHBand="1" w:evenHBand="0" w:firstRowFirstColumn="0" w:firstRowLastColumn="0" w:lastRowFirstColumn="0" w:lastRowLastColumn="0"/>
+              <w:rPr>
+                <w:rFonts w:ascii="Calibri" w:eastAsia="Times New Roman" w:hAnsi="Calibri" w:cs="Calibri"/>
+                <w:color w:val="000000"/>
+                <w:sz w:val="20"/>
+                <w:szCs w:val="20"/>
+              </w:rPr>
+            </w:pPr>
+            <w:r>
+              <w:rPr>
+                <w:rFonts w:ascii="Calibri" w:eastAsia="Times New Roman" w:hAnsi="Calibri" w:cs="Calibri"/>
+                <w:color w:val="000000"/>
+                <w:sz w:val="20"/>
+                <w:szCs w:val="20"/>
+              </w:rPr>
+              <w:t>546.380548</w:t>
+            </w:r>
+          </w:p>
+        </w:tc>
+      </w:tr>
+      <w:tr>
+        <w:trPr>
+          <w:trHeight w:val="219"/>
+        </w:trPr>
+        <w:tc>
+          <w:tcPr>
+            <w:cnfStyle w:val="001000000000" w:firstRow="0" w:lastRow="0" w:firstColumn="1" w:lastColumn="0" w:oddVBand="0" w:evenVBand="0" w:oddHBand="0" w:evenHBand="0" w:firstRowFirstColumn="0" w:firstRowLastColumn="0" w:lastRowFirstColumn="0" w:lastRowLastColumn="0"/>
+            <w:tcW w:w="1282" w:type="dxa"/>
+            <w:hideMark/>
+          </w:tcPr>
+          <w:p>
+            <w:pPr>
+              <w:jc w:val="right"/>
+              <w:rPr>
+                <w:rFonts w:ascii="Calibri" w:eastAsia="Times New Roman" w:hAnsi="Calibri" w:cs="Calibri"/>
+                <w:color w:val="000000"/>
+                <w:sz w:val="20"/>
+                <w:szCs w:val="20"/>
+              </w:rPr>
+            </w:pPr>
+            <w:r>
+              <w:rPr>
+                <w:rFonts w:ascii="Calibri" w:eastAsia="Times New Roman" w:hAnsi="Calibri" w:cs="Calibri"/>
+                <w:color w:val="000000"/>
+                <w:sz w:val="20"/>
+                <w:szCs w:val="20"/>
+              </w:rPr>
+              <w:t>10000</w:t>
+            </w:r>
+          </w:p>
+        </w:tc>
+        <w:tc>
+          <w:tcPr>
+            <w:tcW w:w="1883" w:type="dxa"/>
+            <w:hideMark/>
+          </w:tcPr>
+          <w:p>
+            <w:pPr>
+              <w:jc w:val="right"/>
+              <w:cnfStyle w:val="000000000000" w:firstRow="0" w:lastRow="0" w:firstColumn="0" w:lastColumn="0" w:oddVBand="0" w:evenVBand="0" w:oddHBand="0" w:evenHBand="0" w:firstRowFirstColumn="0" w:firstRowLastColumn="0" w:lastRowFirstColumn="0" w:lastRowLastColumn="0"/>
+              <w:rPr>
+                <w:rFonts w:ascii="Calibri" w:eastAsia="Times New Roman" w:hAnsi="Calibri" w:cs="Calibri"/>
+                <w:color w:val="000000"/>
+                <w:sz w:val="20"/>
+                <w:szCs w:val="20"/>
+              </w:rPr>
+            </w:pPr>
+            <w:r>
+              <w:rPr>
+                <w:rFonts w:ascii="Calibri" w:eastAsia="Times New Roman" w:hAnsi="Calibri" w:cs="Calibri"/>
+                <w:color w:val="000000"/>
+                <w:sz w:val="20"/>
+                <w:szCs w:val="20"/>
+              </w:rPr>
+              <w:t>10</w:t>
+            </w:r>
+          </w:p>
+        </w:tc>
+        <w:tc>
+          <w:tcPr>
+            <w:tcW w:w="2146" w:type="dxa"/>
+            <w:hideMark/>
+          </w:tcPr>
+          <w:p>
+            <w:pPr>
+              <w:jc w:val="right"/>
+              <w:cnfStyle w:val="000000000000" w:firstRow="0" w:lastRow="0" w:firstColumn="0" w:lastColumn="0" w:oddVBand="0" w:evenVBand="0" w:oddHBand="0" w:evenHBand="0" w:firstRowFirstColumn="0" w:firstRowLastColumn="0" w:lastRowFirstColumn="0" w:lastRowLastColumn="0"/>
+              <w:rPr>
+                <w:rFonts w:ascii="Calibri" w:eastAsia="Times New Roman" w:hAnsi="Calibri" w:cs="Calibri"/>
+                <w:color w:val="000000"/>
+                <w:sz w:val="20"/>
+                <w:szCs w:val="20"/>
+              </w:rPr>
+            </w:pPr>
+            <w:r>
+              <w:rPr>
+                <w:rFonts w:ascii="Calibri" w:eastAsia="Times New Roman" w:hAnsi="Calibri" w:cs="Calibri"/>
+                <w:color w:val="000000"/>
+                <w:sz w:val="20"/>
+                <w:szCs w:val="20"/>
+              </w:rPr>
+              <w:t>162682650</w:t>
+            </w:r>
+          </w:p>
+        </w:tc>
+        <w:tc>
+          <w:tcPr>
+            <w:tcW w:w="2006" w:type="dxa"/>
+            <w:hideMark/>
+          </w:tcPr>
+          <w:p>
+            <w:pPr>
+              <w:jc w:val="right"/>
+              <w:cnfStyle w:val="000000000000" w:firstRow="0" w:lastRow="0" w:firstColumn="0" w:lastColumn="0" w:oddVBand="0" w:evenVBand="0" w:oddHBand="0" w:evenHBand="0" w:firstRowFirstColumn="0" w:firstRowLastColumn="0" w:lastRowFirstColumn="0" w:lastRowLastColumn="0"/>
+              <w:rPr>
+                <w:rFonts w:ascii="Calibri" w:eastAsia="Times New Roman" w:hAnsi="Calibri" w:cs="Calibri"/>
+                <w:color w:val="000000"/>
+                <w:sz w:val="20"/>
+                <w:szCs w:val="20"/>
+              </w:rPr>
+            </w:pPr>
+            <w:r>
+              <w:rPr>
+                <w:rFonts w:ascii="Calibri" w:eastAsia="Times New Roman" w:hAnsi="Calibri" w:cs="Calibri"/>
+                <w:color w:val="000000"/>
+                <w:sz w:val="20"/>
+                <w:szCs w:val="20"/>
+              </w:rPr>
+              <w:t>570684</w:t>
+            </w:r>
+          </w:p>
+        </w:tc>
+        <w:tc>
+          <w:tcPr>
+            <w:tcW w:w="2247" w:type="dxa"/>
+            <w:hideMark/>
+          </w:tcPr>
+          <w:p>
+            <w:pPr>
+              <w:jc w:val="right"/>
+              <w:cnfStyle w:val="000000000000" w:firstRow="0" w:lastRow="0" w:firstColumn="0" w:lastColumn="0" w:oddVBand="0" w:evenVBand="0" w:oddHBand="0" w:evenHBand="0" w:firstRowFirstColumn="0" w:firstRowLastColumn="0" w:lastRowFirstColumn="0" w:lastRowLastColumn="0"/>
+              <w:rPr>
+                <w:rFonts w:ascii="Calibri" w:eastAsia="Times New Roman" w:hAnsi="Calibri" w:cs="Calibri"/>
+                <w:color w:val="000000"/>
+                <w:sz w:val="20"/>
+                <w:szCs w:val="20"/>
+              </w:rPr>
+            </w:pPr>
+            <w:r>
+              <w:rPr>
+                <w:rFonts w:ascii="Calibri" w:eastAsia="Times New Roman" w:hAnsi="Calibri" w:cs="Calibri"/>
+                <w:color w:val="000000"/>
+                <w:sz w:val="20"/>
+                <w:szCs w:val="20"/>
+              </w:rPr>
+              <w:t>285.066079</w:t>
+            </w:r>
+          </w:p>
+        </w:tc>
+      </w:tr>
+    </w:tbl>
+    <w:p>
+      <w:pPr>
+        <w:pStyle w:val="Heading1"/>
+        <w:rPr>
+          <w:rFonts w:ascii="Calibri" w:hAnsi="Calibri"/>
+          <w:color w:val="000000"/>
+          <w:sz w:val="29"/>
+          <w:szCs w:val="29"/>
+        </w:rPr>
+      </w:pPr>
+      <w:r>
+        <w:rPr>
+          <w:rFonts w:ascii="Calibri" w:hAnsi="Calibri"/>
+          <w:color w:val="000000"/>
+          <w:sz w:val="29"/>
+          <w:szCs w:val="29"/>
+        </w:rPr>
+        <w:t>Appendix</w:t>
+      </w:r>
+      <w:r>
+        <w:rPr>
+          <w:rFonts w:ascii="Calibri" w:hAnsi="Calibri"/>
+          <w:color w:val="000000"/>
+          <w:sz w:val="29"/>
+          <w:szCs w:val="29"/>
+        </w:rPr>
+        <w:t xml:space="preserve"> B - Definitions</w:t>
+      </w:r>
+    </w:p>
+    <w:p>
+      <w:pPr>
+        <w:rPr>
+          <w:rFonts w:ascii="Calibri" w:eastAsia="Times New Roman" w:hAnsi="Calibri" w:cs="Times New Roman"/>
+          <w:color w:val="000000"/>
+          <w:sz w:val="23"/>
+          <w:szCs w:val="23"/>
+        </w:rPr>
+      </w:pPr>
+      <w:proofErr w:type="gramStart"/>
       <w:r>
         <w:rPr>
           <w:rFonts w:ascii="Calibri" w:eastAsia="Times New Roman" w:hAnsi="Calibri" w:cs="Times New Roman"/>
@@ -4101,7 +5151,17 @@
           <w:sz w:val="23"/>
           <w:szCs w:val="23"/>
         </w:rPr>
-        <w:t>a programming model wherein ‘actors’ represent the state of the program. In this model the actors maintain mutable data while communicating via immutable messages. An actor is the only one who can access its state directly. While actors don’t control what messages they receive they do determine how to handle (including ignoring) messages. Actors are also able to spawn more actors.</w:t>
+        <w:t>a programming model wherein ‘actors’ represent the state of the program.</w:t>
+      </w:r>
+      <w:proofErr w:type="gramEnd"/>
+      <w:r>
+        <w:rPr>
+          <w:rFonts w:ascii="Calibri" w:eastAsia="Times New Roman" w:hAnsi="Calibri" w:cs="Times New Roman"/>
+          <w:color w:val="000000"/>
+          <w:sz w:val="23"/>
+          <w:szCs w:val="23"/>
+        </w:rPr>
+        <w:t xml:space="preserve"> In this model the actors maintain mutable data while communicating via immutable messages. An actor is the only one who can access its state directly. While actors don’t control what messages they receive they do determine how to handle (including ignoring) messages. Actors are also able to spawn more actors.</w:t>
       </w:r>
     </w:p>
     <w:p>
@@ -4372,7 +5432,37 @@
           <w:sz w:val="23"/>
           <w:szCs w:val="23"/>
         </w:rPr>
-        <w:t xml:space="preserve"> where a missed deadline is considered to be a system failure. A DVD player is a good example of soft-real time. If the system isn’t able to render a frame in a certain amount of time, the picture experience is degraded. Anti-Lock brakes are an example of hard-real time, where an arbitrary delay in responding to stepping on your breaks is unacceptable. </w:t>
+        <w:t xml:space="preserve"> where a missed deadline is considered to be a system failure. A DVD player is</w:t>
+      </w:r>
+      <w:bookmarkStart w:id="0" w:name="_GoBack"/>
+      <w:bookmarkEnd w:id="0"/>
+      <w:r>
+        <w:rPr>
+          <w:rFonts w:ascii="Calibri" w:eastAsia="Times New Roman" w:hAnsi="Calibri" w:cs="Times New Roman"/>
+          <w:color w:val="000000"/>
+          <w:sz w:val="23"/>
+          <w:szCs w:val="23"/>
+        </w:rPr>
+        <w:t xml:space="preserve"> a good example of soft-real time. If the system isn’t able to render a frame in a certain amount of time, the picture experience is degraded. Anti-Lock brakes are an example of hard-real time, where an arbitrary delay in responding to stepping on your breaks is unacceptable. </w:t>
+      </w:r>
+    </w:p>
+    <w:p>
+      <w:pPr>
+        <w:rPr>
+          <w:rFonts w:ascii="Calibri" w:eastAsia="Times New Roman" w:hAnsi="Calibri" w:cs="Times New Roman"/>
+          <w:color w:val="000000"/>
+          <w:sz w:val="23"/>
+          <w:szCs w:val="23"/>
+        </w:rPr>
+      </w:pPr>
+      <w:r>
+        <w:rPr>
+          <w:rFonts w:ascii="Calibri" w:eastAsia="Times New Roman" w:hAnsi="Calibri" w:cs="Times New Roman"/>
+          <w:color w:val="000000"/>
+          <w:sz w:val="23"/>
+          <w:szCs w:val="23"/>
+        </w:rPr>
+        <w:br w:type="page"/>
       </w:r>
     </w:p>
     <w:p>
@@ -4392,6 +5482,7 @@
           <w:sz w:val="29"/>
           <w:szCs w:val="29"/>
         </w:rPr>
+        <w:lastRenderedPageBreak/>
         <w:t xml:space="preserve">References </w:t>
       </w:r>
       <w:r>
@@ -4713,7 +5804,7 @@
 </file>
 
 <file path=word/endnotes.xml><?xml version="1.0" encoding="utf-8"?>
-<w:endnotes xmlns:wpc="http://schemas.microsoft.com/office/word/2010/wordprocessingCanvas" xmlns:mo="http://schemas.microsoft.com/office/mac/office/2008/main" xmlns:mc="http://schemas.openxmlformats.org/markup-compatibility/2006" xmlns:mv="urn:schemas-microsoft-com:mac:vml" xmlns:o="urn:schemas-microsoft-com:office:office" xmlns:r="http://schemas.openxmlformats.org/officeDocument/2006/relationships" xmlns:m="http://schemas.openxmlformats.org/officeDocument/2006/math" xmlns:v="urn:schemas-microsoft-com:vml" xmlns:wp14="http://schemas.microsoft.com/office/word/2010/wordprocessingDrawing" xmlns:wp="http://schemas.openxmlformats.org/drawingml/2006/wordprocessingDrawing" xmlns:w10="urn:schemas-microsoft-com:office:word" xmlns:w="http://schemas.openxmlformats.org/wordprocessingml/2006/main" xmlns:w14="http://schemas.microsoft.com/office/word/2010/wordml" xmlns:wpg="http://schemas.microsoft.com/office/word/2010/wordprocessingGroup" xmlns:wpi="http://schemas.microsoft.com/office/word/2010/wordprocessingInk" xmlns:wne="http://schemas.microsoft.com/office/word/2006/wordml" xmlns:wps="http://schemas.microsoft.com/office/word/2010/wordprocessingShape" mc:Ignorable="w14 wp14">
+<w:endnotes xmlns:wpc="http://schemas.microsoft.com/office/word/2010/wordprocessingCanvas" xmlns:mc="http://schemas.openxmlformats.org/markup-compatibility/2006" xmlns:o="urn:schemas-microsoft-com:office:office" xmlns:r="http://schemas.openxmlformats.org/officeDocument/2006/relationships" xmlns:m="http://schemas.openxmlformats.org/officeDocument/2006/math" xmlns:v="urn:schemas-microsoft-com:vml" xmlns:wp14="http://schemas.microsoft.com/office/word/2010/wordprocessingDrawing" xmlns:wp="http://schemas.openxmlformats.org/drawingml/2006/wordprocessingDrawing" xmlns:w10="urn:schemas-microsoft-com:office:word" xmlns:w="http://schemas.openxmlformats.org/wordprocessingml/2006/main" xmlns:w14="http://schemas.microsoft.com/office/word/2010/wordml" xmlns:wpg="http://schemas.microsoft.com/office/word/2010/wordprocessingGroup" xmlns:wpi="http://schemas.microsoft.com/office/word/2010/wordprocessingInk" xmlns:wne="http://schemas.microsoft.com/office/word/2006/wordml" xmlns:wps="http://schemas.microsoft.com/office/word/2010/wordprocessingShape" mc:Ignorable="w14 wp14">
   <w:endnote w:type="separator" w:id="-1">
     <w:p>
       <w:pPr>
@@ -4738,7 +5829,7 @@
 </file>
 
 <file path=word/footer1.xml><?xml version="1.0" encoding="utf-8"?>
-<w:ftr xmlns:wpc="http://schemas.microsoft.com/office/word/2010/wordprocessingCanvas" xmlns:mo="http://schemas.microsoft.com/office/mac/office/2008/main" xmlns:mc="http://schemas.openxmlformats.org/markup-compatibility/2006" xmlns:mv="urn:schemas-microsoft-com:mac:vml" xmlns:o="urn:schemas-microsoft-com:office:office" xmlns:r="http://schemas.openxmlformats.org/officeDocument/2006/relationships" xmlns:m="http://schemas.openxmlformats.org/officeDocument/2006/math" xmlns:v="urn:schemas-microsoft-com:vml" xmlns:wp14="http://schemas.microsoft.com/office/word/2010/wordprocessingDrawing" xmlns:wp="http://schemas.openxmlformats.org/drawingml/2006/wordprocessingDrawing" xmlns:w10="urn:schemas-microsoft-com:office:word" xmlns:w="http://schemas.openxmlformats.org/wordprocessingml/2006/main" xmlns:w14="http://schemas.microsoft.com/office/word/2010/wordml" xmlns:wpg="http://schemas.microsoft.com/office/word/2010/wordprocessingGroup" xmlns:wpi="http://schemas.microsoft.com/office/word/2010/wordprocessingInk" xmlns:wne="http://schemas.microsoft.com/office/word/2006/wordml" xmlns:wps="http://schemas.microsoft.com/office/word/2010/wordprocessingShape" mc:Ignorable="w14 wp14">
+<w:ftr xmlns:wpc="http://schemas.microsoft.com/office/word/2010/wordprocessingCanvas" xmlns:mc="http://schemas.openxmlformats.org/markup-compatibility/2006" xmlns:o="urn:schemas-microsoft-com:office:office" xmlns:r="http://schemas.openxmlformats.org/officeDocument/2006/relationships" xmlns:m="http://schemas.openxmlformats.org/officeDocument/2006/math" xmlns:v="urn:schemas-microsoft-com:vml" xmlns:wp14="http://schemas.microsoft.com/office/word/2010/wordprocessingDrawing" xmlns:wp="http://schemas.openxmlformats.org/drawingml/2006/wordprocessingDrawing" xmlns:w10="urn:schemas-microsoft-com:office:word" xmlns:w="http://schemas.openxmlformats.org/wordprocessingml/2006/main" xmlns:w14="http://schemas.microsoft.com/office/word/2010/wordml" xmlns:wpg="http://schemas.microsoft.com/office/word/2010/wordprocessingGroup" xmlns:wpi="http://schemas.microsoft.com/office/word/2010/wordprocessingInk" xmlns:wne="http://schemas.microsoft.com/office/word/2006/wordml" xmlns:wps="http://schemas.microsoft.com/office/word/2010/wordprocessingShape" mc:Ignorable="w14 wp14">
   <w:p>
     <w:pPr>
       <w:pStyle w:val="Footer"/>
@@ -4748,7 +5839,7 @@
 </file>
 
 <file path=word/footer2.xml><?xml version="1.0" encoding="utf-8"?>
-<w:ftr xmlns:wpc="http://schemas.microsoft.com/office/word/2010/wordprocessingCanvas" xmlns:mo="http://schemas.microsoft.com/office/mac/office/2008/main" xmlns:mc="http://schemas.openxmlformats.org/markup-compatibility/2006" xmlns:mv="urn:schemas-microsoft-com:mac:vml" xmlns:o="urn:schemas-microsoft-com:office:office" xmlns:r="http://schemas.openxmlformats.org/officeDocument/2006/relationships" xmlns:m="http://schemas.openxmlformats.org/officeDocument/2006/math" xmlns:v="urn:schemas-microsoft-com:vml" xmlns:wp14="http://schemas.microsoft.com/office/word/2010/wordprocessingDrawing" xmlns:wp="http://schemas.openxmlformats.org/drawingml/2006/wordprocessingDrawing" xmlns:w10="urn:schemas-microsoft-com:office:word" xmlns:w="http://schemas.openxmlformats.org/wordprocessingml/2006/main" xmlns:w14="http://schemas.microsoft.com/office/word/2010/wordml" xmlns:wpg="http://schemas.microsoft.com/office/word/2010/wordprocessingGroup" xmlns:wpi="http://schemas.microsoft.com/office/word/2010/wordprocessingInk" xmlns:wne="http://schemas.microsoft.com/office/word/2006/wordml" xmlns:wps="http://schemas.microsoft.com/office/word/2010/wordprocessingShape" mc:Ignorable="w14 wp14">
+<w:ftr xmlns:wpc="http://schemas.microsoft.com/office/word/2010/wordprocessingCanvas" xmlns:mc="http://schemas.openxmlformats.org/markup-compatibility/2006" xmlns:o="urn:schemas-microsoft-com:office:office" xmlns:r="http://schemas.openxmlformats.org/officeDocument/2006/relationships" xmlns:m="http://schemas.openxmlformats.org/officeDocument/2006/math" xmlns:v="urn:schemas-microsoft-com:vml" xmlns:wp14="http://schemas.microsoft.com/office/word/2010/wordprocessingDrawing" xmlns:wp="http://schemas.openxmlformats.org/drawingml/2006/wordprocessingDrawing" xmlns:w10="urn:schemas-microsoft-com:office:word" xmlns:w="http://schemas.openxmlformats.org/wordprocessingml/2006/main" xmlns:w14="http://schemas.microsoft.com/office/word/2010/wordml" xmlns:wpg="http://schemas.microsoft.com/office/word/2010/wordprocessingGroup" xmlns:wpi="http://schemas.microsoft.com/office/word/2010/wordprocessingInk" xmlns:wne="http://schemas.microsoft.com/office/word/2006/wordml" xmlns:wps="http://schemas.microsoft.com/office/word/2010/wordprocessingShape" mc:Ignorable="w14 wp14">
   <w:sdt>
     <w:sdtPr>
       <w:id w:val="-1992545034"/>
@@ -4807,14 +5898,14 @@
                             </a:prstGeom>
                             <a:noFill/>
                             <a:extLst>
-                              <a:ext uri="{909E8E84-426E-40dd-AFC4-6F175D3DCCD1}">
+                              <a:ext uri="{909E8E84-426E-40DD-AFC4-6F175D3DCCD1}">
                                 <a14:hiddenFill xmlns:a14="http://schemas.microsoft.com/office/drawing/2010/main">
                                   <a:solidFill>
                                     <a:srgbClr val="FFFFFF"/>
                                   </a:solidFill>
                                 </a14:hiddenFill>
                               </a:ext>
-                              <a:ext uri="{91240B29-F687-4f45-9708-019B960494DF}">
+                              <a:ext uri="{91240B29-F687-4F45-9708-019B960494DF}">
                                 <a14:hiddenLine xmlns:a14="http://schemas.microsoft.com/office/drawing/2010/main" w="9525">
                                   <a:solidFill>
                                     <a:srgbClr val="000000"/>
@@ -4901,7 +5992,7 @@
                                 <a:srgbClr val="84A2C6"/>
                               </a:solidFill>
                               <a:extLst>
-                                <a:ext uri="{91240B29-F687-4f45-9708-019B960494DF}">
+                                <a:ext uri="{91240B29-F687-4F45-9708-019B960494DF}">
                                   <a14:hiddenLine xmlns:a14="http://schemas.microsoft.com/office/drawing/2010/main" w="9525">
                                     <a:solidFill>
                                       <a:srgbClr val="000000"/>
@@ -4934,7 +6025,7 @@
                                 <a:srgbClr val="84A2C6"/>
                               </a:solidFill>
                               <a:extLst>
-                                <a:ext uri="{91240B29-F687-4f45-9708-019B960494DF}">
+                                <a:ext uri="{91240B29-F687-4F45-9708-019B960494DF}">
                                   <a14:hiddenLine xmlns:a14="http://schemas.microsoft.com/office/drawing/2010/main" w="9525">
                                     <a:solidFill>
                                       <a:srgbClr val="000000"/>
@@ -4967,7 +6058,7 @@
                                 <a:srgbClr val="84A2C6"/>
                               </a:solidFill>
                               <a:extLst>
-                                <a:ext uri="{91240B29-F687-4f45-9708-019B960494DF}">
+                                <a:ext uri="{91240B29-F687-4F45-9708-019B960494DF}">
                                   <a14:hiddenLine xmlns:a14="http://schemas.microsoft.com/office/drawing/2010/main" w="9525">
                                     <a:solidFill>
                                       <a:srgbClr val="000000"/>
@@ -4992,12 +6083,12 @@
             </mc:Choice>
             <mc:Fallback>
               <w:pict>
-                <v:group id="Group 62" o:spid="_x0000_s1026" style="width:32.95pt;height:17.45pt;mso-position-horizontal-relative:char;mso-position-vertical-relative:line" coordorigin="5351,739" coordsize="659,349" o:gfxdata="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">
-                  <v:shapetype id="_x0000_t202" coordsize="21600,21600" o:spt="202" path="m0,0l0,21600,21600,21600,21600,0xe">
+                <v:group id="Group 62" o:spid="_x0000_s1026" style="width:32.95pt;height:17.45pt;mso-position-horizontal-relative:char;mso-position-vertical-relative:line" coordorigin="5351,739" coordsize="659,349" o:gfxdata="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">
+                  <v:shapetype id="_x0000_t202" coordsize="21600,21600" o:spt="202" path="m,l,21600r21600,l21600,xe">
                     <v:stroke joinstyle="miter"/>
                     <v:path gradientshapeok="t" o:connecttype="rect"/>
                   </v:shapetype>
-                  <v:shape id="Text Box 63" o:spid="_x0000_s1027" type="#_x0000_t202" style="position:absolute;left:5351;top:800;width:659;height:288;visibility:visible;mso-wrap-style:square;v-text-anchor:middle" o:gfxdata="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" filled="f" stroked="f">
+                  <v:shape id="Text Box 63" o:spid="_x0000_s1027" type="#_x0000_t202" style="position:absolute;left:5351;top:800;width:659;height:288;visibility:visible;mso-wrap-style:square;v-text-anchor:middle" o:gfxdata="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" filled="f" stroked="f">
                     <v:textbox inset="0,0,0,0">
                       <w:txbxContent>
                         <w:p>
@@ -5040,10 +6131,10 @@
                       </w:txbxContent>
                     </v:textbox>
                   </v:shape>
-                  <v:group id="Group 64" o:spid="_x0000_s1028" style="position:absolute;left:5494;top:739;width:372;height:72" coordorigin="5486,739" coordsize="372,72" o:gfxdata="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">
-                    <v:oval id="Oval 65" o:spid="_x0000_s1029" style="position:absolute;left:5486;top:739;width:72;height:72;visibility:visible;mso-wrap-style:square;v-text-anchor:top" o:gfxdata="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" fillcolor="#84a2c6" stroked="f"/>
-                    <v:oval id="Oval 66" o:spid="_x0000_s1030" style="position:absolute;left:5636;top:739;width:72;height:72;visibility:visible;mso-wrap-style:square;v-text-anchor:top" o:gfxdata="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" fillcolor="#84a2c6" stroked="f"/>
-                    <v:oval id="Oval 67" o:spid="_x0000_s1031" style="position:absolute;left:5786;top:739;width:72;height:72;visibility:visible;mso-wrap-style:square;v-text-anchor:top" o:gfxdata="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" fillcolor="#84a2c6" stroked="f"/>
+                  <v:group id="Group 64" o:spid="_x0000_s1028" style="position:absolute;left:5494;top:739;width:372;height:72" coordorigin="5486,739" coordsize="372,72" o:gfxdata="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">
+                    <v:oval id="Oval 65" o:spid="_x0000_s1029" style="position:absolute;left:5486;top:739;width:72;height:72;visibility:visible;mso-wrap-style:square;v-text-anchor:top" o:gfxdata="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" fillcolor="#84a2c6" stroked="f"/>
+                    <v:oval id="Oval 66" o:spid="_x0000_s1030" style="position:absolute;left:5636;top:739;width:72;height:72;visibility:visible;mso-wrap-style:square;v-text-anchor:top" o:gfxdata="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" fillcolor="#84a2c6" stroked="f"/>
+                    <v:oval id="Oval 67" o:spid="_x0000_s1031" style="position:absolute;left:5786;top:739;width:72;height:72;visibility:visible;mso-wrap-style:square;v-text-anchor:top" o:gfxdata="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" fillcolor="#84a2c6" stroked="f"/>
                   </v:group>
                   <w10:anchorlock/>
                 </v:group>
@@ -5063,7 +6154,7 @@
 </file>
 
 <file path=word/footer3.xml><?xml version="1.0" encoding="utf-8"?>
-<w:ftr xmlns:wpc="http://schemas.microsoft.com/office/word/2010/wordprocessingCanvas" xmlns:mo="http://schemas.microsoft.com/office/mac/office/2008/main" xmlns:mc="http://schemas.openxmlformats.org/markup-compatibility/2006" xmlns:mv="urn:schemas-microsoft-com:mac:vml" xmlns:o="urn:schemas-microsoft-com:office:office" xmlns:r="http://schemas.openxmlformats.org/officeDocument/2006/relationships" xmlns:m="http://schemas.openxmlformats.org/officeDocument/2006/math" xmlns:v="urn:schemas-microsoft-com:vml" xmlns:wp14="http://schemas.microsoft.com/office/word/2010/wordprocessingDrawing" xmlns:wp="http://schemas.openxmlformats.org/drawingml/2006/wordprocessingDrawing" xmlns:w10="urn:schemas-microsoft-com:office:word" xmlns:w="http://schemas.openxmlformats.org/wordprocessingml/2006/main" xmlns:w14="http://schemas.microsoft.com/office/word/2010/wordml" xmlns:wpg="http://schemas.microsoft.com/office/word/2010/wordprocessingGroup" xmlns:wpi="http://schemas.microsoft.com/office/word/2010/wordprocessingInk" xmlns:wne="http://schemas.microsoft.com/office/word/2006/wordml" xmlns:wps="http://schemas.microsoft.com/office/word/2010/wordprocessingShape" mc:Ignorable="w14 wp14">
+<w:ftr xmlns:wpc="http://schemas.microsoft.com/office/word/2010/wordprocessingCanvas" xmlns:mc="http://schemas.openxmlformats.org/markup-compatibility/2006" xmlns:o="urn:schemas-microsoft-com:office:office" xmlns:r="http://schemas.openxmlformats.org/officeDocument/2006/relationships" xmlns:m="http://schemas.openxmlformats.org/officeDocument/2006/math" xmlns:v="urn:schemas-microsoft-com:vml" xmlns:wp14="http://schemas.microsoft.com/office/word/2010/wordprocessingDrawing" xmlns:wp="http://schemas.openxmlformats.org/drawingml/2006/wordprocessingDrawing" xmlns:w10="urn:schemas-microsoft-com:office:word" xmlns:w="http://schemas.openxmlformats.org/wordprocessingml/2006/main" xmlns:w14="http://schemas.microsoft.com/office/word/2010/wordml" xmlns:wpg="http://schemas.microsoft.com/office/word/2010/wordprocessingGroup" xmlns:wpi="http://schemas.microsoft.com/office/word/2010/wordprocessingInk" xmlns:wne="http://schemas.microsoft.com/office/word/2006/wordml" xmlns:wps="http://schemas.microsoft.com/office/word/2010/wordprocessingShape" mc:Ignorable="w14 wp14">
   <w:p>
     <w:pPr>
       <w:pStyle w:val="Footer"/>
@@ -5073,7 +6164,7 @@
 </file>
 
 <file path=word/footnotes.xml><?xml version="1.0" encoding="utf-8"?>
-<w:footnotes xmlns:wpc="http://schemas.microsoft.com/office/word/2010/wordprocessingCanvas" xmlns:mo="http://schemas.microsoft.com/office/mac/office/2008/main" xmlns:mc="http://schemas.openxmlformats.org/markup-compatibility/2006" xmlns:mv="urn:schemas-microsoft-com:mac:vml" xmlns:o="urn:schemas-microsoft-com:office:office" xmlns:r="http://schemas.openxmlformats.org/officeDocument/2006/relationships" xmlns:m="http://schemas.openxmlformats.org/officeDocument/2006/math" xmlns:v="urn:schemas-microsoft-com:vml" xmlns:wp14="http://schemas.microsoft.com/office/word/2010/wordprocessingDrawing" xmlns:wp="http://schemas.openxmlformats.org/drawingml/2006/wordprocessingDrawing" xmlns:w10="urn:schemas-microsoft-com:office:word" xmlns:w="http://schemas.openxmlformats.org/wordprocessingml/2006/main" xmlns:w14="http://schemas.microsoft.com/office/word/2010/wordml" xmlns:wpg="http://schemas.microsoft.com/office/word/2010/wordprocessingGroup" xmlns:wpi="http://schemas.microsoft.com/office/word/2010/wordprocessingInk" xmlns:wne="http://schemas.microsoft.com/office/word/2006/wordml" xmlns:wps="http://schemas.microsoft.com/office/word/2010/wordprocessingShape" mc:Ignorable="w14 wp14">
+<w:footnotes xmlns:wpc="http://schemas.microsoft.com/office/word/2010/wordprocessingCanvas" xmlns:mc="http://schemas.openxmlformats.org/markup-compatibility/2006" xmlns:o="urn:schemas-microsoft-com:office:office" xmlns:r="http://schemas.openxmlformats.org/officeDocument/2006/relationships" xmlns:m="http://schemas.openxmlformats.org/officeDocument/2006/math" xmlns:v="urn:schemas-microsoft-com:vml" xmlns:wp14="http://schemas.microsoft.com/office/word/2010/wordprocessingDrawing" xmlns:wp="http://schemas.openxmlformats.org/drawingml/2006/wordprocessingDrawing" xmlns:w10="urn:schemas-microsoft-com:office:word" xmlns:w="http://schemas.openxmlformats.org/wordprocessingml/2006/main" xmlns:w14="http://schemas.microsoft.com/office/word/2010/wordml" xmlns:wpg="http://schemas.microsoft.com/office/word/2010/wordprocessingGroup" xmlns:wpi="http://schemas.microsoft.com/office/word/2010/wordprocessingInk" xmlns:wne="http://schemas.microsoft.com/office/word/2006/wordml" xmlns:wps="http://schemas.microsoft.com/office/word/2010/wordprocessingShape" mc:Ignorable="w14 wp14">
   <w:footnote w:type="separator" w:id="-1">
     <w:p>
       <w:pPr>
@@ -5098,7 +6189,7 @@
 </file>
 
 <file path=word/header1.xml><?xml version="1.0" encoding="utf-8"?>
-<w:hdr xmlns:wpc="http://schemas.microsoft.com/office/word/2010/wordprocessingCanvas" xmlns:mo="http://schemas.microsoft.com/office/mac/office/2008/main" xmlns:mc="http://schemas.openxmlformats.org/markup-compatibility/2006" xmlns:mv="urn:schemas-microsoft-com:mac:vml" xmlns:o="urn:schemas-microsoft-com:office:office" xmlns:r="http://schemas.openxmlformats.org/officeDocument/2006/relationships" xmlns:m="http://schemas.openxmlformats.org/officeDocument/2006/math" xmlns:v="urn:schemas-microsoft-com:vml" xmlns:wp14="http://schemas.microsoft.com/office/word/2010/wordprocessingDrawing" xmlns:wp="http://schemas.openxmlformats.org/drawingml/2006/wordprocessingDrawing" xmlns:w10="urn:schemas-microsoft-com:office:word" xmlns:w="http://schemas.openxmlformats.org/wordprocessingml/2006/main" xmlns:w14="http://schemas.microsoft.com/office/word/2010/wordml" xmlns:wpg="http://schemas.microsoft.com/office/word/2010/wordprocessingGroup" xmlns:wpi="http://schemas.microsoft.com/office/word/2010/wordprocessingInk" xmlns:wne="http://schemas.microsoft.com/office/word/2006/wordml" xmlns:wps="http://schemas.microsoft.com/office/word/2010/wordprocessingShape" mc:Ignorable="w14 wp14">
+<w:hdr xmlns:wpc="http://schemas.microsoft.com/office/word/2010/wordprocessingCanvas" xmlns:mc="http://schemas.openxmlformats.org/markup-compatibility/2006" xmlns:o="urn:schemas-microsoft-com:office:office" xmlns:r="http://schemas.openxmlformats.org/officeDocument/2006/relationships" xmlns:m="http://schemas.openxmlformats.org/officeDocument/2006/math" xmlns:v="urn:schemas-microsoft-com:vml" xmlns:wp14="http://schemas.microsoft.com/office/word/2010/wordprocessingDrawing" xmlns:wp="http://schemas.openxmlformats.org/drawingml/2006/wordprocessingDrawing" xmlns:w10="urn:schemas-microsoft-com:office:word" xmlns:w="http://schemas.openxmlformats.org/wordprocessingml/2006/main" xmlns:w14="http://schemas.microsoft.com/office/word/2010/wordml" xmlns:wpg="http://schemas.microsoft.com/office/word/2010/wordprocessingGroup" xmlns:wpi="http://schemas.microsoft.com/office/word/2010/wordprocessingInk" xmlns:wne="http://schemas.microsoft.com/office/word/2006/wordml" xmlns:wps="http://schemas.microsoft.com/office/word/2010/wordprocessingShape" mc:Ignorable="w14 wp14">
   <w:p>
     <w:pPr>
       <w:pStyle w:val="Header"/>
@@ -5108,7 +6199,7 @@
 </file>
 
 <file path=word/header2.xml><?xml version="1.0" encoding="utf-8"?>
-<w:hdr xmlns:wpc="http://schemas.microsoft.com/office/word/2010/wordprocessingCanvas" xmlns:mo="http://schemas.microsoft.com/office/mac/office/2008/main" xmlns:mc="http://schemas.openxmlformats.org/markup-compatibility/2006" xmlns:mv="urn:schemas-microsoft-com:mac:vml" xmlns:o="urn:schemas-microsoft-com:office:office" xmlns:r="http://schemas.openxmlformats.org/officeDocument/2006/relationships" xmlns:m="http://schemas.openxmlformats.org/officeDocument/2006/math" xmlns:v="urn:schemas-microsoft-com:vml" xmlns:wp14="http://schemas.microsoft.com/office/word/2010/wordprocessingDrawing" xmlns:wp="http://schemas.openxmlformats.org/drawingml/2006/wordprocessingDrawing" xmlns:w10="urn:schemas-microsoft-com:office:word" xmlns:w="http://schemas.openxmlformats.org/wordprocessingml/2006/main" xmlns:w14="http://schemas.microsoft.com/office/word/2010/wordml" xmlns:wpg="http://schemas.microsoft.com/office/word/2010/wordprocessingGroup" xmlns:wpi="http://schemas.microsoft.com/office/word/2010/wordprocessingInk" xmlns:wne="http://schemas.microsoft.com/office/word/2006/wordml" xmlns:wps="http://schemas.microsoft.com/office/word/2010/wordprocessingShape" mc:Ignorable="w14 wp14">
+<w:hdr xmlns:wpc="http://schemas.microsoft.com/office/word/2010/wordprocessingCanvas" xmlns:mc="http://schemas.openxmlformats.org/markup-compatibility/2006" xmlns:o="urn:schemas-microsoft-com:office:office" xmlns:r="http://schemas.openxmlformats.org/officeDocument/2006/relationships" xmlns:m="http://schemas.openxmlformats.org/officeDocument/2006/math" xmlns:v="urn:schemas-microsoft-com:vml" xmlns:wp14="http://schemas.microsoft.com/office/word/2010/wordprocessingDrawing" xmlns:wp="http://schemas.openxmlformats.org/drawingml/2006/wordprocessingDrawing" xmlns:w10="urn:schemas-microsoft-com:office:word" xmlns:w="http://schemas.openxmlformats.org/wordprocessingml/2006/main" xmlns:w14="http://schemas.microsoft.com/office/word/2010/wordml" xmlns:wpg="http://schemas.microsoft.com/office/word/2010/wordprocessingGroup" xmlns:wpi="http://schemas.microsoft.com/office/word/2010/wordprocessingInk" xmlns:wne="http://schemas.microsoft.com/office/word/2006/wordml" xmlns:wps="http://schemas.microsoft.com/office/word/2010/wordprocessingShape" mc:Ignorable="w14 wp14">
   <w:p>
     <w:pPr>
       <w:pStyle w:val="Header"/>
@@ -5118,7 +6209,7 @@
 </file>
 
 <file path=word/header3.xml><?xml version="1.0" encoding="utf-8"?>
-<w:hdr xmlns:wpc="http://schemas.microsoft.com/office/word/2010/wordprocessingCanvas" xmlns:mo="http://schemas.microsoft.com/office/mac/office/2008/main" xmlns:mc="http://schemas.openxmlformats.org/markup-compatibility/2006" xmlns:mv="urn:schemas-microsoft-com:mac:vml" xmlns:o="urn:schemas-microsoft-com:office:office" xmlns:r="http://schemas.openxmlformats.org/officeDocument/2006/relationships" xmlns:m="http://schemas.openxmlformats.org/officeDocument/2006/math" xmlns:v="urn:schemas-microsoft-com:vml" xmlns:wp14="http://schemas.microsoft.com/office/word/2010/wordprocessingDrawing" xmlns:wp="http://schemas.openxmlformats.org/drawingml/2006/wordprocessingDrawing" xmlns:w10="urn:schemas-microsoft-com:office:word" xmlns:w="http://schemas.openxmlformats.org/wordprocessingml/2006/main" xmlns:w14="http://schemas.microsoft.com/office/word/2010/wordml" xmlns:wpg="http://schemas.microsoft.com/office/word/2010/wordprocessingGroup" xmlns:wpi="http://schemas.microsoft.com/office/word/2010/wordprocessingInk" xmlns:wne="http://schemas.microsoft.com/office/word/2006/wordml" xmlns:wps="http://schemas.microsoft.com/office/word/2010/wordprocessingShape" mc:Ignorable="w14 wp14">
+<w:hdr xmlns:wpc="http://schemas.microsoft.com/office/word/2010/wordprocessingCanvas" xmlns:mc="http://schemas.openxmlformats.org/markup-compatibility/2006" xmlns:o="urn:schemas-microsoft-com:office:office" xmlns:r="http://schemas.openxmlformats.org/officeDocument/2006/relationships" xmlns:m="http://schemas.openxmlformats.org/officeDocument/2006/math" xmlns:v="urn:schemas-microsoft-com:vml" xmlns:wp14="http://schemas.microsoft.com/office/word/2010/wordprocessingDrawing" xmlns:wp="http://schemas.openxmlformats.org/drawingml/2006/wordprocessingDrawing" xmlns:w10="urn:schemas-microsoft-com:office:word" xmlns:w="http://schemas.openxmlformats.org/wordprocessingml/2006/main" xmlns:w14="http://schemas.microsoft.com/office/word/2010/wordml" xmlns:wpg="http://schemas.microsoft.com/office/word/2010/wordprocessingGroup" xmlns:wpi="http://schemas.microsoft.com/office/word/2010/wordprocessingInk" xmlns:wne="http://schemas.microsoft.com/office/word/2006/wordml" xmlns:wps="http://schemas.microsoft.com/office/word/2010/wordprocessingShape" mc:Ignorable="w14 wp14">
   <w:p>
     <w:pPr>
       <w:pStyle w:val="Header"/>
@@ -5128,7 +6219,7 @@
 </file>
 
 <file path=word/numbering.xml><?xml version="1.0" encoding="utf-8"?>
-<w:numbering xmlns:wpc="http://schemas.microsoft.com/office/word/2010/wordprocessingCanvas" xmlns:mo="http://schemas.microsoft.com/office/mac/office/2008/main" xmlns:mc="http://schemas.openxmlformats.org/markup-compatibility/2006" xmlns:mv="urn:schemas-microsoft-com:mac:vml" xmlns:o="urn:schemas-microsoft-com:office:office" xmlns:r="http://schemas.openxmlformats.org/officeDocument/2006/relationships" xmlns:m="http://schemas.openxmlformats.org/officeDocument/2006/math" xmlns:v="urn:schemas-microsoft-com:vml" xmlns:wp14="http://schemas.microsoft.com/office/word/2010/wordprocessingDrawing" xmlns:wp="http://schemas.openxmlformats.org/drawingml/2006/wordprocessingDrawing" xmlns:w10="urn:schemas-microsoft-com:office:word" xmlns:w="http://schemas.openxmlformats.org/wordprocessingml/2006/main" xmlns:w14="http://schemas.microsoft.com/office/word/2010/wordml" xmlns:wpg="http://schemas.microsoft.com/office/word/2010/wordprocessingGroup" xmlns:wpi="http://schemas.microsoft.com/office/word/2010/wordprocessingInk" xmlns:wne="http://schemas.microsoft.com/office/word/2006/wordml" xmlns:wps="http://schemas.microsoft.com/office/word/2010/wordprocessingShape" mc:Ignorable="w14 wp14">
+<w:numbering xmlns:wpc="http://schemas.microsoft.com/office/word/2010/wordprocessingCanvas" xmlns:mc="http://schemas.openxmlformats.org/markup-compatibility/2006" xmlns:o="urn:schemas-microsoft-com:office:office" xmlns:r="http://schemas.openxmlformats.org/officeDocument/2006/relationships" xmlns:m="http://schemas.openxmlformats.org/officeDocument/2006/math" xmlns:v="urn:schemas-microsoft-com:vml" xmlns:wp14="http://schemas.microsoft.com/office/word/2010/wordprocessingDrawing" xmlns:wp="http://schemas.openxmlformats.org/drawingml/2006/wordprocessingDrawing" xmlns:w10="urn:schemas-microsoft-com:office:word" xmlns:w="http://schemas.openxmlformats.org/wordprocessingml/2006/main" xmlns:w14="http://schemas.microsoft.com/office/word/2010/wordml" xmlns:wpg="http://schemas.microsoft.com/office/word/2010/wordprocessingGroup" xmlns:wpi="http://schemas.microsoft.com/office/word/2010/wordprocessingInk" xmlns:wne="http://schemas.microsoft.com/office/word/2006/wordml" xmlns:wps="http://schemas.microsoft.com/office/word/2010/wordprocessingShape" mc:Ignorable="w14 wp14">
   <w:abstractNum w:abstractNumId="0">
     <w:nsid w:val="12D93830"/>
     <w:multiLevelType w:val="hybridMultilevel"/>
@@ -5613,7 +6704,7 @@
       </w:pPr>
     </w:pPrDefault>
   </w:docDefaults>
-  <w:latentStyles w:defLockedState="0" w:defUIPriority="99" w:defSemiHidden="1" w:defUnhideWhenUsed="1" w:defQFormat="0" w:count="276">
+  <w:latentStyles w:defLockedState="0" w:defUIPriority="99" w:defSemiHidden="1" w:defUnhideWhenUsed="1" w:defQFormat="0" w:count="267">
     <w:lsdException w:name="Normal" w:semiHidden="0" w:uiPriority="0" w:unhideWhenUsed="0" w:qFormat="1"/>
     <w:lsdException w:name="heading 1" w:semiHidden="0" w:uiPriority="9" w:unhideWhenUsed="0" w:qFormat="1"/>
     <w:lsdException w:name="heading 2" w:uiPriority="9" w:qFormat="1"/>
@@ -5944,11 +7035,217 @@
       <w:contextualSpacing/>
     </w:pPr>
   </w:style>
+  <w:style w:type="table" w:styleId="LightShading">
+    <w:name w:val="Light Shading"/>
+    <w:basedOn w:val="TableNormal"/>
+    <w:uiPriority w:val="60"/>
+    <w:rsid w:val="00594DFF"/>
+    <w:pPr>
+      <w:spacing w:after="0" w:line="240" w:lineRule="auto"/>
+    </w:pPr>
+    <w:rPr>
+      <w:color w:val="000000" w:themeColor="text1" w:themeShade="BF"/>
+    </w:rPr>
+    <w:tblPr>
+      <w:tblStyleRowBandSize w:val="1"/>
+      <w:tblStyleColBandSize w:val="1"/>
+      <w:tblInd w:w="0" w:type="dxa"/>
+      <w:tblBorders>
+        <w:top w:val="single" w:sz="8" w:space="0" w:color="000000" w:themeColor="text1"/>
+        <w:bottom w:val="single" w:sz="8" w:space="0" w:color="000000" w:themeColor="text1"/>
+      </w:tblBorders>
+      <w:tblCellMar>
+        <w:top w:w="0" w:type="dxa"/>
+        <w:left w:w="108" w:type="dxa"/>
+        <w:bottom w:w="0" w:type="dxa"/>
+        <w:right w:w="108" w:type="dxa"/>
+      </w:tblCellMar>
+    </w:tblPr>
+    <w:tblStylePr w:type="firstRow">
+      <w:pPr>
+        <w:spacing w:before="0" w:after="0" w:line="240" w:lineRule="auto"/>
+      </w:pPr>
+      <w:rPr>
+        <w:b/>
+        <w:bCs/>
+      </w:rPr>
+      <w:tblPr/>
+      <w:tcPr>
+        <w:tcBorders>
+          <w:top w:val="single" w:sz="8" w:space="0" w:color="000000" w:themeColor="text1"/>
+          <w:left w:val="nil"/>
+          <w:bottom w:val="single" w:sz="8" w:space="0" w:color="000000" w:themeColor="text1"/>
+          <w:right w:val="nil"/>
+          <w:insideH w:val="nil"/>
+          <w:insideV w:val="nil"/>
+        </w:tcBorders>
+      </w:tcPr>
+    </w:tblStylePr>
+    <w:tblStylePr w:type="lastRow">
+      <w:pPr>
+        <w:spacing w:before="0" w:after="0" w:line="240" w:lineRule="auto"/>
+      </w:pPr>
+      <w:rPr>
+        <w:b/>
+        <w:bCs/>
+      </w:rPr>
+      <w:tblPr/>
+      <w:tcPr>
+        <w:tcBorders>
+          <w:top w:val="single" w:sz="8" w:space="0" w:color="000000" w:themeColor="text1"/>
+          <w:left w:val="nil"/>
+          <w:bottom w:val="single" w:sz="8" w:space="0" w:color="000000" w:themeColor="text1"/>
+          <w:right w:val="nil"/>
+          <w:insideH w:val="nil"/>
+          <w:insideV w:val="nil"/>
+        </w:tcBorders>
+      </w:tcPr>
+    </w:tblStylePr>
+    <w:tblStylePr w:type="firstCol">
+      <w:rPr>
+        <w:b/>
+        <w:bCs/>
+      </w:rPr>
+    </w:tblStylePr>
+    <w:tblStylePr w:type="lastCol">
+      <w:rPr>
+        <w:b/>
+        <w:bCs/>
+      </w:rPr>
+    </w:tblStylePr>
+    <w:tblStylePr w:type="band1Vert">
+      <w:tblPr/>
+      <w:tcPr>
+        <w:tcBorders>
+          <w:left w:val="nil"/>
+          <w:right w:val="nil"/>
+          <w:insideH w:val="nil"/>
+          <w:insideV w:val="nil"/>
+        </w:tcBorders>
+        <w:shd w:val="clear" w:color="auto" w:fill="C0C0C0" w:themeFill="text1" w:themeFillTint="3F"/>
+      </w:tcPr>
+    </w:tblStylePr>
+    <w:tblStylePr w:type="band1Horz">
+      <w:tblPr/>
+      <w:tcPr>
+        <w:tcBorders>
+          <w:left w:val="nil"/>
+          <w:right w:val="nil"/>
+          <w:insideH w:val="nil"/>
+          <w:insideV w:val="nil"/>
+        </w:tcBorders>
+        <w:shd w:val="clear" w:color="auto" w:fill="C0C0C0" w:themeFill="text1" w:themeFillTint="3F"/>
+      </w:tcPr>
+    </w:tblStylePr>
+  </w:style>
+  <w:style w:type="table" w:styleId="LightShading-Accent5">
+    <w:name w:val="Light Shading Accent 5"/>
+    <w:basedOn w:val="TableNormal"/>
+    <w:uiPriority w:val="60"/>
+    <w:rsid w:val="00440A0B"/>
+    <w:pPr>
+      <w:spacing w:after="0" w:line="240" w:lineRule="auto"/>
+    </w:pPr>
+    <w:rPr>
+      <w:color w:val="31849B" w:themeColor="accent5" w:themeShade="BF"/>
+    </w:rPr>
+    <w:tblPr>
+      <w:tblStyleRowBandSize w:val="1"/>
+      <w:tblStyleColBandSize w:val="1"/>
+      <w:tblInd w:w="0" w:type="dxa"/>
+      <w:tblBorders>
+        <w:top w:val="single" w:sz="8" w:space="0" w:color="4BACC6" w:themeColor="accent5"/>
+        <w:bottom w:val="single" w:sz="8" w:space="0" w:color="4BACC6" w:themeColor="accent5"/>
+      </w:tblBorders>
+      <w:tblCellMar>
+        <w:top w:w="0" w:type="dxa"/>
+        <w:left w:w="108" w:type="dxa"/>
+        <w:bottom w:w="0" w:type="dxa"/>
+        <w:right w:w="108" w:type="dxa"/>
+      </w:tblCellMar>
+    </w:tblPr>
+    <w:tblStylePr w:type="firstRow">
+      <w:pPr>
+        <w:spacing w:before="0" w:after="0" w:line="240" w:lineRule="auto"/>
+      </w:pPr>
+      <w:rPr>
+        <w:b/>
+        <w:bCs/>
+      </w:rPr>
+      <w:tblPr/>
+      <w:tcPr>
+        <w:tcBorders>
+          <w:top w:val="single" w:sz="8" w:space="0" w:color="4BACC6" w:themeColor="accent5"/>
+          <w:left w:val="nil"/>
+          <w:bottom w:val="single" w:sz="8" w:space="0" w:color="4BACC6" w:themeColor="accent5"/>
+          <w:right w:val="nil"/>
+          <w:insideH w:val="nil"/>
+          <w:insideV w:val="nil"/>
+        </w:tcBorders>
+      </w:tcPr>
+    </w:tblStylePr>
+    <w:tblStylePr w:type="lastRow">
+      <w:pPr>
+        <w:spacing w:before="0" w:after="0" w:line="240" w:lineRule="auto"/>
+      </w:pPr>
+      <w:rPr>
+        <w:b/>
+        <w:bCs/>
+      </w:rPr>
+      <w:tblPr/>
+      <w:tcPr>
+        <w:tcBorders>
+          <w:top w:val="single" w:sz="8" w:space="0" w:color="4BACC6" w:themeColor="accent5"/>
+          <w:left w:val="nil"/>
+          <w:bottom w:val="single" w:sz="8" w:space="0" w:color="4BACC6" w:themeColor="accent5"/>
+          <w:right w:val="nil"/>
+          <w:insideH w:val="nil"/>
+          <w:insideV w:val="nil"/>
+        </w:tcBorders>
+      </w:tcPr>
+    </w:tblStylePr>
+    <w:tblStylePr w:type="firstCol">
+      <w:rPr>
+        <w:b/>
+        <w:bCs/>
+      </w:rPr>
+    </w:tblStylePr>
+    <w:tblStylePr w:type="lastCol">
+      <w:rPr>
+        <w:b/>
+        <w:bCs/>
+      </w:rPr>
+    </w:tblStylePr>
+    <w:tblStylePr w:type="band1Vert">
+      <w:tblPr/>
+      <w:tcPr>
+        <w:tcBorders>
+          <w:left w:val="nil"/>
+          <w:right w:val="nil"/>
+          <w:insideH w:val="nil"/>
+          <w:insideV w:val="nil"/>
+        </w:tcBorders>
+        <w:shd w:val="clear" w:color="auto" w:fill="D2EAF1" w:themeFill="accent5" w:themeFillTint="3F"/>
+      </w:tcPr>
+    </w:tblStylePr>
+    <w:tblStylePr w:type="band1Horz">
+      <w:tblPr/>
+      <w:tcPr>
+        <w:tcBorders>
+          <w:left w:val="nil"/>
+          <w:right w:val="nil"/>
+          <w:insideH w:val="nil"/>
+          <w:insideV w:val="nil"/>
+        </w:tcBorders>
+        <w:shd w:val="clear" w:color="auto" w:fill="D2EAF1" w:themeFill="accent5" w:themeFillTint="3F"/>
+      </w:tcPr>
+    </w:tblStylePr>
+  </w:style>
 </w:styles>
 </file>
 
 <file path=word/stylesWithEffects.xml><?xml version="1.0" encoding="utf-8"?>
-<w:styles xmlns:wpc="http://schemas.microsoft.com/office/word/2010/wordprocessingCanvas" xmlns:mo="http://schemas.microsoft.com/office/mac/office/2008/main" xmlns:mc="http://schemas.openxmlformats.org/markup-compatibility/2006" xmlns:mv="urn:schemas-microsoft-com:mac:vml" xmlns:o="urn:schemas-microsoft-com:office:office" xmlns:r="http://schemas.openxmlformats.org/officeDocument/2006/relationships" xmlns:m="http://schemas.openxmlformats.org/officeDocument/2006/math" xmlns:v="urn:schemas-microsoft-com:vml" xmlns:wp14="http://schemas.microsoft.com/office/word/2010/wordprocessingDrawing" xmlns:wp="http://schemas.openxmlformats.org/drawingml/2006/wordprocessingDrawing" xmlns:w10="urn:schemas-microsoft-com:office:word" xmlns:w="http://schemas.openxmlformats.org/wordprocessingml/2006/main" xmlns:w14="http://schemas.microsoft.com/office/word/2010/wordml" xmlns:wpg="http://schemas.microsoft.com/office/word/2010/wordprocessingGroup" xmlns:wpi="http://schemas.microsoft.com/office/word/2010/wordprocessingInk" xmlns:wne="http://schemas.microsoft.com/office/word/2006/wordml" xmlns:wps="http://schemas.microsoft.com/office/word/2010/wordprocessingShape" mc:Ignorable="w14 wp14">
+<w:styles xmlns:wpc="http://schemas.microsoft.com/office/word/2010/wordprocessingCanvas" xmlns:mc="http://schemas.openxmlformats.org/markup-compatibility/2006" xmlns:o="urn:schemas-microsoft-com:office:office" xmlns:r="http://schemas.openxmlformats.org/officeDocument/2006/relationships" xmlns:m="http://schemas.openxmlformats.org/officeDocument/2006/math" xmlns:v="urn:schemas-microsoft-com:vml" xmlns:wp14="http://schemas.microsoft.com/office/word/2010/wordprocessingDrawing" xmlns:wp="http://schemas.openxmlformats.org/drawingml/2006/wordprocessingDrawing" xmlns:w10="urn:schemas-microsoft-com:office:word" xmlns:w="http://schemas.openxmlformats.org/wordprocessingml/2006/main" xmlns:w14="http://schemas.microsoft.com/office/word/2010/wordml" xmlns:wpg="http://schemas.microsoft.com/office/word/2010/wordprocessingGroup" xmlns:wpi="http://schemas.microsoft.com/office/word/2010/wordprocessingInk" xmlns:wne="http://schemas.microsoft.com/office/word/2006/wordml" xmlns:wps="http://schemas.microsoft.com/office/word/2010/wordprocessingShape" mc:Ignorable="w14 wp14">
   <w:docDefaults>
     <w:rPrDefault>
       <w:rPr>
@@ -5964,7 +7261,7 @@
       </w:pPr>
     </w:pPrDefault>
   </w:docDefaults>
-  <w:latentStyles w:defLockedState="0" w:defUIPriority="99" w:defSemiHidden="1" w:defUnhideWhenUsed="1" w:defQFormat="0" w:count="276">
+  <w:latentStyles w:defLockedState="0" w:defUIPriority="99" w:defSemiHidden="1" w:defUnhideWhenUsed="1" w:defQFormat="0" w:count="267">
     <w:lsdException w:name="Normal" w:semiHidden="0" w:uiPriority="0" w:unhideWhenUsed="0" w:qFormat="1"/>
     <w:lsdException w:name="heading 1" w:semiHidden="0" w:uiPriority="9" w:unhideWhenUsed="0" w:qFormat="1"/>
     <w:lsdException w:name="heading 2" w:uiPriority="9" w:qFormat="1"/>
@@ -6294,6 +7591,212 @@
       <w:ind w:left="720"/>
       <w:contextualSpacing/>
     </w:pPr>
+  </w:style>
+  <w:style w:type="table" w:styleId="LightShading">
+    <w:name w:val="Light Shading"/>
+    <w:basedOn w:val="TableNormal"/>
+    <w:uiPriority w:val="60"/>
+    <w:rsid w:val="00594DFF"/>
+    <w:pPr>
+      <w:spacing w:after="0" w:line="240" w:lineRule="auto"/>
+    </w:pPr>
+    <w:rPr>
+      <w:color w:val="000000" w:themeColor="text1" w:themeShade="BF"/>
+    </w:rPr>
+    <w:tblPr>
+      <w:tblStyleRowBandSize w:val="1"/>
+      <w:tblStyleColBandSize w:val="1"/>
+      <w:tblInd w:w="0" w:type="dxa"/>
+      <w:tblBorders>
+        <w:top w:val="single" w:sz="8" w:space="0" w:color="000000" w:themeColor="text1"/>
+        <w:bottom w:val="single" w:sz="8" w:space="0" w:color="000000" w:themeColor="text1"/>
+      </w:tblBorders>
+      <w:tblCellMar>
+        <w:top w:w="0" w:type="dxa"/>
+        <w:left w:w="108" w:type="dxa"/>
+        <w:bottom w:w="0" w:type="dxa"/>
+        <w:right w:w="108" w:type="dxa"/>
+      </w:tblCellMar>
+    </w:tblPr>
+    <w:tblStylePr w:type="firstRow">
+      <w:pPr>
+        <w:spacing w:before="0" w:after="0" w:line="240" w:lineRule="auto"/>
+      </w:pPr>
+      <w:rPr>
+        <w:b/>
+        <w:bCs/>
+      </w:rPr>
+      <w:tblPr/>
+      <w:tcPr>
+        <w:tcBorders>
+          <w:top w:val="single" w:sz="8" w:space="0" w:color="000000" w:themeColor="text1"/>
+          <w:left w:val="nil"/>
+          <w:bottom w:val="single" w:sz="8" w:space="0" w:color="000000" w:themeColor="text1"/>
+          <w:right w:val="nil"/>
+          <w:insideH w:val="nil"/>
+          <w:insideV w:val="nil"/>
+        </w:tcBorders>
+      </w:tcPr>
+    </w:tblStylePr>
+    <w:tblStylePr w:type="lastRow">
+      <w:pPr>
+        <w:spacing w:before="0" w:after="0" w:line="240" w:lineRule="auto"/>
+      </w:pPr>
+      <w:rPr>
+        <w:b/>
+        <w:bCs/>
+      </w:rPr>
+      <w:tblPr/>
+      <w:tcPr>
+        <w:tcBorders>
+          <w:top w:val="single" w:sz="8" w:space="0" w:color="000000" w:themeColor="text1"/>
+          <w:left w:val="nil"/>
+          <w:bottom w:val="single" w:sz="8" w:space="0" w:color="000000" w:themeColor="text1"/>
+          <w:right w:val="nil"/>
+          <w:insideH w:val="nil"/>
+          <w:insideV w:val="nil"/>
+        </w:tcBorders>
+      </w:tcPr>
+    </w:tblStylePr>
+    <w:tblStylePr w:type="firstCol">
+      <w:rPr>
+        <w:b/>
+        <w:bCs/>
+      </w:rPr>
+    </w:tblStylePr>
+    <w:tblStylePr w:type="lastCol">
+      <w:rPr>
+        <w:b/>
+        <w:bCs/>
+      </w:rPr>
+    </w:tblStylePr>
+    <w:tblStylePr w:type="band1Vert">
+      <w:tblPr/>
+      <w:tcPr>
+        <w:tcBorders>
+          <w:left w:val="nil"/>
+          <w:right w:val="nil"/>
+          <w:insideH w:val="nil"/>
+          <w:insideV w:val="nil"/>
+        </w:tcBorders>
+        <w:shd w:val="clear" w:color="auto" w:fill="C0C0C0" w:themeFill="text1" w:themeFillTint="3F"/>
+      </w:tcPr>
+    </w:tblStylePr>
+    <w:tblStylePr w:type="band1Horz">
+      <w:tblPr/>
+      <w:tcPr>
+        <w:tcBorders>
+          <w:left w:val="nil"/>
+          <w:right w:val="nil"/>
+          <w:insideH w:val="nil"/>
+          <w:insideV w:val="nil"/>
+        </w:tcBorders>
+        <w:shd w:val="clear" w:color="auto" w:fill="C0C0C0" w:themeFill="text1" w:themeFillTint="3F"/>
+      </w:tcPr>
+    </w:tblStylePr>
+  </w:style>
+  <w:style w:type="table" w:styleId="LightShading-Accent5">
+    <w:name w:val="Light Shading Accent 5"/>
+    <w:basedOn w:val="TableNormal"/>
+    <w:uiPriority w:val="60"/>
+    <w:rsid w:val="00440A0B"/>
+    <w:pPr>
+      <w:spacing w:after="0" w:line="240" w:lineRule="auto"/>
+    </w:pPr>
+    <w:rPr>
+      <w:color w:val="31849B" w:themeColor="accent5" w:themeShade="BF"/>
+    </w:rPr>
+    <w:tblPr>
+      <w:tblStyleRowBandSize w:val="1"/>
+      <w:tblStyleColBandSize w:val="1"/>
+      <w:tblInd w:w="0" w:type="dxa"/>
+      <w:tblBorders>
+        <w:top w:val="single" w:sz="8" w:space="0" w:color="4BACC6" w:themeColor="accent5"/>
+        <w:bottom w:val="single" w:sz="8" w:space="0" w:color="4BACC6" w:themeColor="accent5"/>
+      </w:tblBorders>
+      <w:tblCellMar>
+        <w:top w:w="0" w:type="dxa"/>
+        <w:left w:w="108" w:type="dxa"/>
+        <w:bottom w:w="0" w:type="dxa"/>
+        <w:right w:w="108" w:type="dxa"/>
+      </w:tblCellMar>
+    </w:tblPr>
+    <w:tblStylePr w:type="firstRow">
+      <w:pPr>
+        <w:spacing w:before="0" w:after="0" w:line="240" w:lineRule="auto"/>
+      </w:pPr>
+      <w:rPr>
+        <w:b/>
+        <w:bCs/>
+      </w:rPr>
+      <w:tblPr/>
+      <w:tcPr>
+        <w:tcBorders>
+          <w:top w:val="single" w:sz="8" w:space="0" w:color="4BACC6" w:themeColor="accent5"/>
+          <w:left w:val="nil"/>
+          <w:bottom w:val="single" w:sz="8" w:space="0" w:color="4BACC6" w:themeColor="accent5"/>
+          <w:right w:val="nil"/>
+          <w:insideH w:val="nil"/>
+          <w:insideV w:val="nil"/>
+        </w:tcBorders>
+      </w:tcPr>
+    </w:tblStylePr>
+    <w:tblStylePr w:type="lastRow">
+      <w:pPr>
+        <w:spacing w:before="0" w:after="0" w:line="240" w:lineRule="auto"/>
+      </w:pPr>
+      <w:rPr>
+        <w:b/>
+        <w:bCs/>
+      </w:rPr>
+      <w:tblPr/>
+      <w:tcPr>
+        <w:tcBorders>
+          <w:top w:val="single" w:sz="8" w:space="0" w:color="4BACC6" w:themeColor="accent5"/>
+          <w:left w:val="nil"/>
+          <w:bottom w:val="single" w:sz="8" w:space="0" w:color="4BACC6" w:themeColor="accent5"/>
+          <w:right w:val="nil"/>
+          <w:insideH w:val="nil"/>
+          <w:insideV w:val="nil"/>
+        </w:tcBorders>
+      </w:tcPr>
+    </w:tblStylePr>
+    <w:tblStylePr w:type="firstCol">
+      <w:rPr>
+        <w:b/>
+        <w:bCs/>
+      </w:rPr>
+    </w:tblStylePr>
+    <w:tblStylePr w:type="lastCol">
+      <w:rPr>
+        <w:b/>
+        <w:bCs/>
+      </w:rPr>
+    </w:tblStylePr>
+    <w:tblStylePr w:type="band1Vert">
+      <w:tblPr/>
+      <w:tcPr>
+        <w:tcBorders>
+          <w:left w:val="nil"/>
+          <w:right w:val="nil"/>
+          <w:insideH w:val="nil"/>
+          <w:insideV w:val="nil"/>
+        </w:tcBorders>
+        <w:shd w:val="clear" w:color="auto" w:fill="D2EAF1" w:themeFill="accent5" w:themeFillTint="3F"/>
+      </w:tcPr>
+    </w:tblStylePr>
+    <w:tblStylePr w:type="band1Horz">
+      <w:tblPr/>
+      <w:tcPr>
+        <w:tcBorders>
+          <w:left w:val="nil"/>
+          <w:right w:val="nil"/>
+          <w:insideH w:val="nil"/>
+          <w:insideV w:val="nil"/>
+        </w:tcBorders>
+        <w:shd w:val="clear" w:color="auto" w:fill="D2EAF1" w:themeFill="accent5" w:themeFillTint="3F"/>
+      </w:tcPr>
+    </w:tblStylePr>
   </w:style>
 </w:styles>
 </file>
@@ -6683,7 +8186,7 @@
 </file>
 
 <file path=customXml/itemProps1.xml><?xml version="1.0" encoding="utf-8"?>
-<ds:datastoreItem xmlns:ds="http://schemas.openxmlformats.org/officeDocument/2006/customXml" ds:itemID="{100761BF-843E-4F44-95BC-A9CB01AB57A7}">
+<ds:datastoreItem xmlns:ds="http://schemas.openxmlformats.org/officeDocument/2006/customXml" ds:itemID="{78EEBD73-D6A7-4A8C-8E21-D0E72C0E0B45}">
   <ds:schemaRefs>
     <ds:schemaRef ds:uri="http://schemas.openxmlformats.org/officeDocument/2006/bibliography"/>
   </ds:schemaRefs>

</xml_diff>